<commit_message>
1 FIX: I corrected the name of 8-segment display to 7-segment display at the hardware block diagram files. 1 NEW: I added the circuit diagram for the 7-segment display module that is to be used for this project, as well as its corresponding mathematical calculations.
</commit_message>
<xml_diff>
--- a/hardware/mathematics/circuit_diagrams_calculations.docx
+++ b/hardware/mathematics/circuit_diagrams_calculations.docx
@@ -5312,7 +5312,7 @@
           <w:noProof/>
         </w:rPr>
         <w:drawing>
-          <wp:inline distT="0" distB="0" distL="0" distR="0" wp14:anchorId="6EA48788" wp14:editId="08BD8826">
+          <wp:inline distT="0" distB="0" distL="0" distR="0" wp14:anchorId="6EA48788" wp14:editId="1A3FD6CB">
             <wp:extent cx="5943600" cy="4969510"/>
             <wp:effectExtent l="0" t="0" r="0" b="2540"/>
             <wp:docPr id="1498319364" name="Picture 5" descr="A diagram of a temperature sensor circuit&#10;&#10;Description automatically generated"/>
@@ -14716,6 +14716,827 @@
         <w:jc w:val="both"/>
       </w:pPr>
     </w:p>
+    <w:p>
+      <w:pPr>
+        <w:jc w:val="both"/>
+      </w:pPr>
+    </w:p>
+    <w:p>
+      <w:pPr>
+        <w:pStyle w:val="ListParagraph"/>
+        <w:numPr>
+          <w:ilvl w:val="0"/>
+          <w:numId w:val="1"/>
+        </w:numPr>
+        <w:jc w:val="both"/>
+        <w:outlineLvl w:val="0"/>
+      </w:pPr>
+      <w:r>
+        <w:rPr>
+          <w:b/>
+          <w:bCs/>
+          <w:color w:val="2F5496" w:themeColor="accent1" w:themeShade="BF"/>
+          <w:sz w:val="32"/>
+          <w:szCs w:val="32"/>
+        </w:rPr>
+        <w:t xml:space="preserve">Mathematical calculations for the </w:t>
+      </w:r>
+      <w:r>
+        <w:rPr>
+          <w:b/>
+          <w:bCs/>
+          <w:color w:val="2F5496" w:themeColor="accent1" w:themeShade="BF"/>
+          <w:sz w:val="32"/>
+          <w:szCs w:val="32"/>
+        </w:rPr>
+        <w:t>5641AS seven segment display circuit</w:t>
+      </w:r>
+    </w:p>
+    <w:p>
+      <w:pPr>
+        <w:jc w:val="both"/>
+      </w:pPr>
+      <w:r>
+        <w:t xml:space="preserve">The following image shows the circuit diagram for the </w:t>
+      </w:r>
+      <w:r>
+        <w:t>5641AS 7-segment display circuit</w:t>
+      </w:r>
+      <w:r>
+        <w:t>:</w:t>
+      </w:r>
+    </w:p>
+    <w:p>
+      <w:pPr>
+        <w:jc w:val="both"/>
+      </w:pPr>
+      <w:r>
+        <w:rPr>
+          <w:noProof/>
+        </w:rPr>
+        <w:drawing>
+          <wp:inline distT="0" distB="0" distL="0" distR="0" wp14:anchorId="5E78AEC3" wp14:editId="31FAEC00">
+            <wp:extent cx="5943600" cy="5957570"/>
+            <wp:effectExtent l="0" t="0" r="0" b="5080"/>
+            <wp:docPr id="1199518557" name="Picture 2" descr="A screen shot of a computer&#10;&#10;Description automatically generated"/>
+            <wp:cNvGraphicFramePr>
+              <a:graphicFrameLocks xmlns:a="http://schemas.openxmlformats.org/drawingml/2006/main" noChangeAspect="1"/>
+            </wp:cNvGraphicFramePr>
+            <a:graphic xmlns:a="http://schemas.openxmlformats.org/drawingml/2006/main">
+              <a:graphicData uri="http://schemas.openxmlformats.org/drawingml/2006/picture">
+                <pic:pic xmlns:pic="http://schemas.openxmlformats.org/drawingml/2006/picture">
+                  <pic:nvPicPr>
+                    <pic:cNvPr id="1199518557" name="Picture 2" descr="A screen shot of a computer&#10;&#10;Description automatically generated"/>
+                    <pic:cNvPicPr>
+                      <a:picLocks noChangeAspect="1" noChangeArrowheads="1"/>
+                    </pic:cNvPicPr>
+                  </pic:nvPicPr>
+                  <pic:blipFill>
+                    <a:blip r:embed="rId11" cstate="print">
+                      <a:extLst>
+                        <a:ext uri="{28A0092B-C50C-407E-A947-70E740481C1C}">
+                          <a14:useLocalDpi xmlns:a14="http://schemas.microsoft.com/office/drawing/2010/main" val="0"/>
+                        </a:ext>
+                      </a:extLst>
+                    </a:blip>
+                    <a:srcRect/>
+                    <a:stretch>
+                      <a:fillRect/>
+                    </a:stretch>
+                  </pic:blipFill>
+                  <pic:spPr bwMode="auto">
+                    <a:xfrm>
+                      <a:off x="0" y="0"/>
+                      <a:ext cx="5943600" cy="5957570"/>
+                    </a:xfrm>
+                    <a:prstGeom prst="rect">
+                      <a:avLst/>
+                    </a:prstGeom>
+                    <a:noFill/>
+                    <a:ln>
+                      <a:noFill/>
+                    </a:ln>
+                  </pic:spPr>
+                </pic:pic>
+              </a:graphicData>
+            </a:graphic>
+          </wp:inline>
+        </w:drawing>
+      </w:r>
+    </w:p>
+    <w:p>
+      <w:pPr>
+        <w:jc w:val="both"/>
+        <w:rPr>
+          <w:rFonts w:eastAsiaTheme="minorEastAsia"/>
+        </w:rPr>
+      </w:pPr>
+      <w:r>
+        <w:t xml:space="preserve">Where the calculations for this circuit are </w:t>
+      </w:r>
+      <w:r>
+        <w:t>very repetitive for</w:t>
+      </w:r>
+      <w:r>
+        <w:t xml:space="preserve"> each Resistor shown in that diagram. Therefore, the mathematical calculations for getting the Resistor value of </w:t>
+      </w:r>
+      <m:oMath>
+        <m:sSub>
+          <m:sSubPr>
+            <m:ctrlPr>
+              <w:rPr>
+                <w:rFonts w:ascii="Cambria Math" w:hAnsi="Cambria Math"/>
+                <w:i/>
+              </w:rPr>
+            </m:ctrlPr>
+          </m:sSubPr>
+          <m:e>
+            <m:r>
+              <w:rPr>
+                <w:rFonts w:ascii="Cambria Math" w:hAnsi="Cambria Math"/>
+              </w:rPr>
+              <m:t>R</m:t>
+            </m:r>
+          </m:e>
+          <m:sub>
+            <m:r>
+              <w:rPr>
+                <w:rFonts w:ascii="Cambria Math" w:hAnsi="Cambria Math"/>
+              </w:rPr>
+              <m:t>14</m:t>
+            </m:r>
+          </m:sub>
+        </m:sSub>
+      </m:oMath>
+      <w:r>
+        <w:rPr>
+          <w:rFonts w:eastAsiaTheme="minorEastAsia"/>
+        </w:rPr>
+        <w:t xml:space="preserve"> will be made only since the process is the same for all the other Resistors in that diagram.</w:t>
+      </w:r>
+    </w:p>
+    <w:p>
+      <w:pPr>
+        <w:jc w:val="both"/>
+        <w:rPr>
+          <w:rFonts w:eastAsiaTheme="minorEastAsia"/>
+        </w:rPr>
+      </w:pPr>
+      <w:r>
+        <w:rPr>
+          <w:rFonts w:eastAsiaTheme="minorEastAsia"/>
+        </w:rPr>
+        <w:lastRenderedPageBreak/>
+        <w:t xml:space="preserve">First, from the 5641AS 7-segment display datasheet, it was identified that this module should have a Forward Diode Voltage of around </w:t>
+      </w:r>
+      <m:oMath>
+        <m:r>
+          <w:rPr>
+            <w:rFonts w:ascii="Cambria Math" w:eastAsiaTheme="minorEastAsia" w:hAnsi="Cambria Math"/>
+          </w:rPr>
+          <m:t>1.</m:t>
+        </m:r>
+        <m:r>
+          <w:rPr>
+            <w:rFonts w:ascii="Cambria Math" w:eastAsiaTheme="minorEastAsia" w:hAnsi="Cambria Math"/>
+          </w:rPr>
+          <m:t>5</m:t>
+        </m:r>
+        <m:r>
+          <w:rPr>
+            <w:rFonts w:ascii="Cambria Math" w:eastAsiaTheme="minorEastAsia" w:hAnsi="Cambria Math"/>
+          </w:rPr>
+          <m:t>V</m:t>
+        </m:r>
+      </m:oMath>
+      <w:r>
+        <w:rPr>
+          <w:rFonts w:eastAsiaTheme="minorEastAsia"/>
+        </w:rPr>
+        <w:t xml:space="preserve"> whenever working at </w:t>
+      </w:r>
+      <w:r>
+        <w:rPr>
+          <w:rFonts w:eastAsiaTheme="minorEastAsia"/>
+        </w:rPr>
+        <w:t>2</w:t>
+      </w:r>
+      <w:r>
+        <w:rPr>
+          <w:rFonts w:eastAsiaTheme="minorEastAsia"/>
+        </w:rPr>
+        <w:t>mA,</w:t>
+      </w:r>
+      <w:r>
+        <w:rPr>
+          <w:rFonts w:eastAsiaTheme="minorEastAsia"/>
+        </w:rPr>
+        <w:t xml:space="preserve"> which will be indicated as the following:</w:t>
+      </w:r>
+    </w:p>
+    <w:p>
+      <w:pPr>
+        <w:jc w:val="both"/>
+        <w:rPr>
+          <w:rFonts w:eastAsiaTheme="minorEastAsia"/>
+        </w:rPr>
+      </w:pPr>
+      <m:oMathPara>
+        <m:oMath>
+          <m:r>
+            <w:rPr>
+              <w:rFonts w:ascii="Cambria Math" w:eastAsiaTheme="minorEastAsia" w:hAnsi="Cambria Math"/>
+            </w:rPr>
+            <m:t>5641AS_forward_diode_voltage=1.5V</m:t>
+          </m:r>
+        </m:oMath>
+      </m:oMathPara>
+    </w:p>
+    <w:p>
+      <w:pPr>
+        <w:jc w:val="both"/>
+        <w:rPr>
+          <w:rFonts w:eastAsiaTheme="minorEastAsia"/>
+        </w:rPr>
+      </w:pPr>
+      <w:r>
+        <w:rPr>
+          <w:rFonts w:eastAsiaTheme="minorEastAsia"/>
+        </w:rPr>
+        <w:t>which happens to be the current at which this circuit is desired to be calculated with</w:t>
+      </w:r>
+      <w:r>
+        <w:rPr>
+          <w:rFonts w:eastAsiaTheme="minorEastAsia"/>
+        </w:rPr>
+        <w:t>.</w:t>
+      </w:r>
+    </w:p>
+    <w:p>
+      <w:pPr>
+        <w:jc w:val="both"/>
+      </w:pPr>
+      <w:r>
+        <w:rPr>
+          <w:rFonts w:eastAsiaTheme="minorEastAsia"/>
+        </w:rPr>
+        <w:t>There is no particular reason for choosing this working current, but the fact that the MCU should properly</w:t>
+      </w:r>
+      <w:r>
+        <w:rPr>
+          <w:rFonts w:eastAsiaTheme="minorEastAsia"/>
+        </w:rPr>
+        <w:t xml:space="preserve"> and safely</w:t>
+      </w:r>
+      <w:r>
+        <w:rPr>
+          <w:rFonts w:eastAsiaTheme="minorEastAsia"/>
+        </w:rPr>
+        <w:t xml:space="preserve"> work under that current considering that all the Resistors will be connected to a different GPIO Output Pin.</w:t>
+      </w:r>
+    </w:p>
+    <w:p>
+      <w:pPr>
+        <w:jc w:val="both"/>
+        <w:rPr>
+          <w:rFonts w:eastAsiaTheme="minorEastAsia"/>
+        </w:rPr>
+      </w:pPr>
+      <w:r>
+        <w:t xml:space="preserve">Finally, we simply apply Ohm’s Law in order to be able to determine the required value for the </w:t>
+      </w:r>
+      <m:oMath>
+        <m:sSub>
+          <m:sSubPr>
+            <m:ctrlPr>
+              <w:rPr>
+                <w:rFonts w:ascii="Cambria Math" w:hAnsi="Cambria Math"/>
+                <w:i/>
+              </w:rPr>
+            </m:ctrlPr>
+          </m:sSubPr>
+          <m:e>
+            <m:r>
+              <w:rPr>
+                <w:rFonts w:ascii="Cambria Math" w:hAnsi="Cambria Math"/>
+              </w:rPr>
+              <m:t>R</m:t>
+            </m:r>
+          </m:e>
+          <m:sub>
+            <m:r>
+              <w:rPr>
+                <w:rFonts w:ascii="Cambria Math" w:hAnsi="Cambria Math"/>
+              </w:rPr>
+              <m:t>14</m:t>
+            </m:r>
+          </m:sub>
+        </m:sSub>
+      </m:oMath>
+      <w:r>
+        <w:rPr>
+          <w:rFonts w:eastAsiaTheme="minorEastAsia"/>
+        </w:rPr>
+        <w:t xml:space="preserve"> Resistor:</w:t>
+      </w:r>
+    </w:p>
+    <w:p>
+      <w:pPr>
+        <w:jc w:val="both"/>
+      </w:pPr>
+      <m:oMathPara>
+        <m:oMath>
+          <m:sSub>
+            <m:sSubPr>
+              <m:ctrlPr>
+                <w:rPr>
+                  <w:rFonts w:ascii="Cambria Math" w:hAnsi="Cambria Math"/>
+                  <w:i/>
+                </w:rPr>
+              </m:ctrlPr>
+            </m:sSubPr>
+            <m:e>
+              <m:r>
+                <w:rPr>
+                  <w:rFonts w:ascii="Cambria Math" w:hAnsi="Cambria Math"/>
+                </w:rPr>
+                <m:t>R</m:t>
+              </m:r>
+            </m:e>
+            <m:sub>
+              <m:r>
+                <w:rPr>
+                  <w:rFonts w:ascii="Cambria Math" w:hAnsi="Cambria Math"/>
+                </w:rPr>
+                <m:t>14</m:t>
+              </m:r>
+            </m:sub>
+          </m:sSub>
+          <m:r>
+            <w:rPr>
+              <w:rFonts w:ascii="Cambria Math" w:eastAsiaTheme="minorEastAsia" w:hAnsi="Cambria Math"/>
+            </w:rPr>
+            <m:t>=</m:t>
+          </m:r>
+          <m:f>
+            <m:fPr>
+              <m:ctrlPr>
+                <w:rPr>
+                  <w:rFonts w:ascii="Cambria Math" w:eastAsiaTheme="minorEastAsia" w:hAnsi="Cambria Math"/>
+                  <w:i/>
+                </w:rPr>
+              </m:ctrlPr>
+            </m:fPr>
+            <m:num>
+              <m:d>
+                <m:dPr>
+                  <m:ctrlPr>
+                    <w:rPr>
+                      <w:rFonts w:ascii="Cambria Math" w:eastAsiaTheme="minorEastAsia" w:hAnsi="Cambria Math"/>
+                      <w:i/>
+                    </w:rPr>
+                  </m:ctrlPr>
+                </m:dPr>
+                <m:e>
+                  <m:r>
+                    <w:rPr>
+                      <w:rFonts w:ascii="Cambria Math" w:eastAsiaTheme="minorEastAsia" w:hAnsi="Cambria Math"/>
+                    </w:rPr>
+                    <m:t>3v3_Dp_input</m:t>
+                  </m:r>
+                  <m:r>
+                    <w:rPr>
+                      <w:rFonts w:ascii="Cambria Math" w:eastAsiaTheme="minorEastAsia" w:hAnsi="Cambria Math"/>
+                    </w:rPr>
+                    <m:t>-</m:t>
+                  </m:r>
+                  <m:r>
+                    <w:rPr>
+                      <w:rFonts w:ascii="Cambria Math" w:eastAsiaTheme="minorEastAsia" w:hAnsi="Cambria Math"/>
+                    </w:rPr>
+                    <m:t>5641AS_forward_diode_voltage</m:t>
+                  </m:r>
+                </m:e>
+              </m:d>
+            </m:num>
+            <m:den>
+              <m:sSub>
+                <m:sSubPr>
+                  <m:ctrlPr>
+                    <w:rPr>
+                      <w:rFonts w:ascii="Cambria Math" w:eastAsiaTheme="minorEastAsia" w:hAnsi="Cambria Math"/>
+                      <w:i/>
+                    </w:rPr>
+                  </m:ctrlPr>
+                </m:sSubPr>
+                <m:e>
+                  <m:r>
+                    <w:rPr>
+                      <w:rFonts w:ascii="Cambria Math" w:eastAsiaTheme="minorEastAsia" w:hAnsi="Cambria Math"/>
+                    </w:rPr>
+                    <m:t>I</m:t>
+                  </m:r>
+                </m:e>
+                <m:sub>
+                  <m:d>
+                    <m:dPr>
+                      <m:ctrlPr>
+                        <w:rPr>
+                          <w:rFonts w:ascii="Cambria Math" w:eastAsiaTheme="minorEastAsia" w:hAnsi="Cambria Math"/>
+                          <w:i/>
+                        </w:rPr>
+                      </m:ctrlPr>
+                    </m:dPr>
+                    <m:e>
+                      <m:sSub>
+                        <m:sSubPr>
+                          <m:ctrlPr>
+                            <w:rPr>
+                              <w:rFonts w:ascii="Cambria Math" w:eastAsiaTheme="minorEastAsia" w:hAnsi="Cambria Math"/>
+                              <w:i/>
+                            </w:rPr>
+                          </m:ctrlPr>
+                        </m:sSubPr>
+                        <m:e>
+                          <m:r>
+                            <w:rPr>
+                              <w:rFonts w:ascii="Cambria Math" w:eastAsiaTheme="minorEastAsia" w:hAnsi="Cambria Math"/>
+                            </w:rPr>
+                            <m:t>R</m:t>
+                          </m:r>
+                        </m:e>
+                        <m:sub>
+                          <m:r>
+                            <w:rPr>
+                              <w:rFonts w:ascii="Cambria Math" w:eastAsiaTheme="minorEastAsia" w:hAnsi="Cambria Math"/>
+                            </w:rPr>
+                            <m:t>14</m:t>
+                          </m:r>
+                        </m:sub>
+                      </m:sSub>
+                    </m:e>
+                  </m:d>
+                </m:sub>
+              </m:sSub>
+            </m:den>
+          </m:f>
+        </m:oMath>
+      </m:oMathPara>
+    </w:p>
+    <w:p>
+      <w:pPr>
+        <w:jc w:val="both"/>
+      </w:pPr>
+      <m:oMathPara>
+        <m:oMath>
+          <m:sSub>
+            <m:sSubPr>
+              <m:ctrlPr>
+                <w:rPr>
+                  <w:rFonts w:ascii="Cambria Math" w:hAnsi="Cambria Math"/>
+                  <w:i/>
+                </w:rPr>
+              </m:ctrlPr>
+            </m:sSubPr>
+            <m:e>
+              <m:r>
+                <w:rPr>
+                  <w:rFonts w:ascii="Cambria Math" w:hAnsi="Cambria Math"/>
+                </w:rPr>
+                <m:t>R</m:t>
+              </m:r>
+            </m:e>
+            <m:sub>
+              <m:r>
+                <w:rPr>
+                  <w:rFonts w:ascii="Cambria Math" w:hAnsi="Cambria Math"/>
+                </w:rPr>
+                <m:t>14</m:t>
+              </m:r>
+            </m:sub>
+          </m:sSub>
+          <m:r>
+            <w:rPr>
+              <w:rFonts w:ascii="Cambria Math" w:eastAsiaTheme="minorEastAsia" w:hAnsi="Cambria Math"/>
+            </w:rPr>
+            <m:t>=</m:t>
+          </m:r>
+          <m:f>
+            <m:fPr>
+              <m:ctrlPr>
+                <w:rPr>
+                  <w:rFonts w:ascii="Cambria Math" w:eastAsiaTheme="minorEastAsia" w:hAnsi="Cambria Math"/>
+                  <w:i/>
+                </w:rPr>
+              </m:ctrlPr>
+            </m:fPr>
+            <m:num>
+              <m:d>
+                <m:dPr>
+                  <m:begChr m:val="["/>
+                  <m:endChr m:val="]"/>
+                  <m:ctrlPr>
+                    <w:rPr>
+                      <w:rFonts w:ascii="Cambria Math" w:eastAsiaTheme="minorEastAsia" w:hAnsi="Cambria Math"/>
+                      <w:i/>
+                    </w:rPr>
+                  </m:ctrlPr>
+                </m:dPr>
+                <m:e>
+                  <m:d>
+                    <m:dPr>
+                      <m:ctrlPr>
+                        <w:rPr>
+                          <w:rFonts w:ascii="Cambria Math" w:eastAsiaTheme="minorEastAsia" w:hAnsi="Cambria Math"/>
+                          <w:i/>
+                        </w:rPr>
+                      </m:ctrlPr>
+                    </m:dPr>
+                    <m:e>
+                      <m:r>
+                        <w:rPr>
+                          <w:rFonts w:ascii="Cambria Math" w:eastAsiaTheme="minorEastAsia" w:hAnsi="Cambria Math"/>
+                        </w:rPr>
+                        <m:t>3.3</m:t>
+                      </m:r>
+                    </m:e>
+                  </m:d>
+                  <m:r>
+                    <w:rPr>
+                      <w:rFonts w:ascii="Cambria Math" w:eastAsiaTheme="minorEastAsia" w:hAnsi="Cambria Math"/>
+                    </w:rPr>
+                    <m:t>-</m:t>
+                  </m:r>
+                  <m:d>
+                    <m:dPr>
+                      <m:ctrlPr>
+                        <w:rPr>
+                          <w:rFonts w:ascii="Cambria Math" w:eastAsiaTheme="minorEastAsia" w:hAnsi="Cambria Math"/>
+                          <w:i/>
+                        </w:rPr>
+                      </m:ctrlPr>
+                    </m:dPr>
+                    <m:e>
+                      <m:r>
+                        <w:rPr>
+                          <w:rFonts w:ascii="Cambria Math" w:eastAsiaTheme="minorEastAsia" w:hAnsi="Cambria Math"/>
+                        </w:rPr>
+                        <m:t>1.5</m:t>
+                      </m:r>
+                    </m:e>
+                  </m:d>
+                </m:e>
+              </m:d>
+            </m:num>
+            <m:den>
+              <m:r>
+                <w:rPr>
+                  <w:rFonts w:ascii="Cambria Math" w:eastAsiaTheme="minorEastAsia" w:hAnsi="Cambria Math"/>
+                </w:rPr>
+                <m:t>2x</m:t>
+              </m:r>
+              <m:sSup>
+                <m:sSupPr>
+                  <m:ctrlPr>
+                    <w:rPr>
+                      <w:rFonts w:ascii="Cambria Math" w:eastAsiaTheme="minorEastAsia" w:hAnsi="Cambria Math"/>
+                      <w:i/>
+                    </w:rPr>
+                  </m:ctrlPr>
+                </m:sSupPr>
+                <m:e>
+                  <m:r>
+                    <w:rPr>
+                      <w:rFonts w:ascii="Cambria Math" w:eastAsiaTheme="minorEastAsia" w:hAnsi="Cambria Math"/>
+                    </w:rPr>
+                    <m:t>10</m:t>
+                  </m:r>
+                </m:e>
+                <m:sup>
+                  <m:r>
+                    <w:rPr>
+                      <w:rFonts w:ascii="Cambria Math" w:eastAsiaTheme="minorEastAsia" w:hAnsi="Cambria Math"/>
+                    </w:rPr>
+                    <m:t>-3</m:t>
+                  </m:r>
+                </m:sup>
+              </m:sSup>
+            </m:den>
+          </m:f>
+        </m:oMath>
+      </m:oMathPara>
+    </w:p>
+    <w:p>
+      <w:pPr>
+        <w:pBdr>
+          <w:top w:val="single" w:sz="4" w:space="1" w:color="auto"/>
+          <w:left w:val="single" w:sz="4" w:space="4" w:color="auto"/>
+          <w:bottom w:val="single" w:sz="4" w:space="1" w:color="auto"/>
+          <w:right w:val="single" w:sz="4" w:space="4" w:color="auto"/>
+        </w:pBdr>
+        <w:jc w:val="both"/>
+      </w:pPr>
+      <m:oMathPara>
+        <m:oMath>
+          <m:sSub>
+            <m:sSubPr>
+              <m:ctrlPr>
+                <w:rPr>
+                  <w:rFonts w:ascii="Cambria Math" w:hAnsi="Cambria Math"/>
+                  <w:i/>
+                </w:rPr>
+              </m:ctrlPr>
+            </m:sSubPr>
+            <m:e>
+              <m:r>
+                <w:rPr>
+                  <w:rFonts w:ascii="Cambria Math" w:hAnsi="Cambria Math"/>
+                </w:rPr>
+                <m:t>R</m:t>
+              </m:r>
+            </m:e>
+            <m:sub>
+              <m:r>
+                <w:rPr>
+                  <w:rFonts w:ascii="Cambria Math" w:hAnsi="Cambria Math"/>
+                </w:rPr>
+                <m:t>14</m:t>
+              </m:r>
+            </m:sub>
+          </m:sSub>
+          <m:r>
+            <w:rPr>
+              <w:rFonts w:ascii="Cambria Math" w:eastAsiaTheme="minorEastAsia" w:hAnsi="Cambria Math"/>
+            </w:rPr>
+            <m:t>=</m:t>
+          </m:r>
+          <m:r>
+            <w:rPr>
+              <w:rFonts w:ascii="Cambria Math" w:eastAsiaTheme="minorEastAsia" w:hAnsi="Cambria Math"/>
+            </w:rPr>
+            <m:t>900</m:t>
+          </m:r>
+          <m:r>
+            <m:rPr>
+              <m:sty m:val="p"/>
+            </m:rPr>
+            <w:rPr>
+              <w:rFonts w:ascii="Cambria Math" w:hAnsi="Cambria Math"/>
+            </w:rPr>
+            <m:t>Ω≈</m:t>
+          </m:r>
+          <m:r>
+            <m:rPr>
+              <m:sty m:val="p"/>
+            </m:rPr>
+            <w:rPr>
+              <w:rFonts w:ascii="Cambria Math" w:hAnsi="Cambria Math"/>
+            </w:rPr>
+            <m:t>1</m:t>
+          </m:r>
+          <m:r>
+            <m:rPr>
+              <m:sty m:val="p"/>
+            </m:rPr>
+            <w:rPr>
+              <w:rFonts w:ascii="Cambria Math" w:hAnsi="Cambria Math"/>
+            </w:rPr>
+            <m:t>kΩ</m:t>
+          </m:r>
+        </m:oMath>
+      </m:oMathPara>
+    </w:p>
+    <w:p>
+      <w:pPr>
+        <w:jc w:val="both"/>
+        <w:rPr>
+          <w:rFonts w:eastAsiaTheme="minorEastAsia"/>
+        </w:rPr>
+      </w:pPr>
+      <w:r>
+        <w:t xml:space="preserve">Note that although the ideal value for </w:t>
+      </w:r>
+      <m:oMath>
+        <m:sSub>
+          <m:sSubPr>
+            <m:ctrlPr>
+              <w:rPr>
+                <w:rFonts w:ascii="Cambria Math" w:hAnsi="Cambria Math"/>
+                <w:i/>
+              </w:rPr>
+            </m:ctrlPr>
+          </m:sSubPr>
+          <m:e>
+            <m:r>
+              <w:rPr>
+                <w:rFonts w:ascii="Cambria Math" w:hAnsi="Cambria Math"/>
+              </w:rPr>
+              <m:t>R</m:t>
+            </m:r>
+          </m:e>
+          <m:sub>
+            <m:r>
+              <w:rPr>
+                <w:rFonts w:ascii="Cambria Math" w:hAnsi="Cambria Math"/>
+              </w:rPr>
+              <m:t>1</m:t>
+            </m:r>
+            <m:r>
+              <w:rPr>
+                <w:rFonts w:ascii="Cambria Math" w:hAnsi="Cambria Math"/>
+              </w:rPr>
+              <m:t>4</m:t>
+            </m:r>
+          </m:sub>
+        </m:sSub>
+      </m:oMath>
+      <w:r>
+        <w:rPr>
+          <w:rFonts w:eastAsiaTheme="minorEastAsia"/>
+        </w:rPr>
+        <w:t xml:space="preserve"> is </w:t>
+      </w:r>
+      <m:oMath>
+        <m:r>
+          <w:rPr>
+            <w:rFonts w:ascii="Cambria Math" w:hAnsi="Cambria Math"/>
+          </w:rPr>
+          <m:t>900</m:t>
+        </m:r>
+        <m:r>
+          <m:rPr>
+            <m:sty m:val="p"/>
+          </m:rPr>
+          <w:rPr>
+            <w:rFonts w:ascii="Cambria Math" w:hAnsi="Cambria Math"/>
+          </w:rPr>
+          <m:t>Ω</m:t>
+        </m:r>
+      </m:oMath>
+      <w:r>
+        <w:rPr>
+          <w:rFonts w:eastAsiaTheme="minorEastAsia"/>
+        </w:rPr>
+        <w:t xml:space="preserve">, </w:t>
+      </w:r>
+      <m:oMath>
+        <m:r>
+          <w:rPr>
+            <w:rFonts w:ascii="Cambria Math" w:eastAsiaTheme="minorEastAsia" w:hAnsi="Cambria Math"/>
+          </w:rPr>
+          <m:t>1</m:t>
+        </m:r>
+        <m:r>
+          <w:rPr>
+            <w:rFonts w:ascii="Cambria Math" w:eastAsiaTheme="minorEastAsia" w:hAnsi="Cambria Math"/>
+          </w:rPr>
+          <m:t>k</m:t>
+        </m:r>
+        <m:r>
+          <m:rPr>
+            <m:sty m:val="p"/>
+          </m:rPr>
+          <w:rPr>
+            <w:rFonts w:ascii="Cambria Math" w:hAnsi="Cambria Math"/>
+          </w:rPr>
+          <m:t>Ω</m:t>
+        </m:r>
+      </m:oMath>
+      <w:r>
+        <w:rPr>
+          <w:rFonts w:eastAsiaTheme="minorEastAsia"/>
+        </w:rPr>
+        <w:t xml:space="preserve"> was proposed instead because that was the nearest Resistor value the author had at his disposal.</w:t>
+      </w:r>
+    </w:p>
+    <w:p>
+      <w:pPr>
+        <w:jc w:val="both"/>
+      </w:pPr>
+      <w:r>
+        <w:t>And that’s it. The exact same mathematical calculation is to be made for all the other Resistors of this circuit. However, the resulting Resistor Value for each for them will end up being the same.</w:t>
+      </w:r>
+    </w:p>
+    <w:p>
+      <w:pPr>
+        <w:jc w:val="both"/>
+      </w:pPr>
+    </w:p>
+    <w:p>
+      <w:pPr>
+        <w:jc w:val="both"/>
+      </w:pPr>
+    </w:p>
+    <w:p>
+      <w:pPr>
+        <w:jc w:val="both"/>
+      </w:pPr>
+    </w:p>
+    <w:p>
+      <w:pPr>
+        <w:jc w:val="both"/>
+      </w:pPr>
+    </w:p>
     <w:sectPr>
       <w:pgSz w:w="12240" w:h="15840"/>
       <w:pgMar w:top="1440" w:right="1440" w:bottom="1440" w:left="1440" w:header="720" w:footer="720" w:gutter="0"/>
@@ -14821,6 +15642,98 @@
     </w:lvl>
   </w:abstractNum>
   <w:abstractNum w:abstractNumId="1" w15:restartNumberingAfterBreak="0">
+    <w:nsid w:val="16986ED7"/>
+    <w:multiLevelType w:val="hybridMultilevel"/>
+    <w:tmpl w:val="BC1AC988"/>
+    <w:lvl w:ilvl="0" w:tplc="FFFFFFFF">
+      <w:start w:val="1"/>
+      <w:numFmt w:val="decimal"/>
+      <w:lvlText w:val="%1."/>
+      <w:lvlJc w:val="left"/>
+      <w:pPr>
+        <w:ind w:left="720" w:hanging="360"/>
+      </w:pPr>
+      <w:rPr>
+        <w:rFonts w:hint="default"/>
+        <w:b/>
+        <w:color w:val="2F5496" w:themeColor="accent1" w:themeShade="BF"/>
+        <w:sz w:val="32"/>
+      </w:rPr>
+    </w:lvl>
+    <w:lvl w:ilvl="1" w:tplc="FFFFFFFF" w:tentative="1">
+      <w:start w:val="1"/>
+      <w:numFmt w:val="lowerLetter"/>
+      <w:lvlText w:val="%2."/>
+      <w:lvlJc w:val="left"/>
+      <w:pPr>
+        <w:ind w:left="1440" w:hanging="360"/>
+      </w:pPr>
+    </w:lvl>
+    <w:lvl w:ilvl="2" w:tplc="FFFFFFFF" w:tentative="1">
+      <w:start w:val="1"/>
+      <w:numFmt w:val="lowerRoman"/>
+      <w:lvlText w:val="%3."/>
+      <w:lvlJc w:val="right"/>
+      <w:pPr>
+        <w:ind w:left="2160" w:hanging="180"/>
+      </w:pPr>
+    </w:lvl>
+    <w:lvl w:ilvl="3" w:tplc="FFFFFFFF" w:tentative="1">
+      <w:start w:val="1"/>
+      <w:numFmt w:val="decimal"/>
+      <w:lvlText w:val="%4."/>
+      <w:lvlJc w:val="left"/>
+      <w:pPr>
+        <w:ind w:left="2880" w:hanging="360"/>
+      </w:pPr>
+    </w:lvl>
+    <w:lvl w:ilvl="4" w:tplc="FFFFFFFF" w:tentative="1">
+      <w:start w:val="1"/>
+      <w:numFmt w:val="lowerLetter"/>
+      <w:lvlText w:val="%5."/>
+      <w:lvlJc w:val="left"/>
+      <w:pPr>
+        <w:ind w:left="3600" w:hanging="360"/>
+      </w:pPr>
+    </w:lvl>
+    <w:lvl w:ilvl="5" w:tplc="FFFFFFFF" w:tentative="1">
+      <w:start w:val="1"/>
+      <w:numFmt w:val="lowerRoman"/>
+      <w:lvlText w:val="%6."/>
+      <w:lvlJc w:val="right"/>
+      <w:pPr>
+        <w:ind w:left="4320" w:hanging="180"/>
+      </w:pPr>
+    </w:lvl>
+    <w:lvl w:ilvl="6" w:tplc="FFFFFFFF" w:tentative="1">
+      <w:start w:val="1"/>
+      <w:numFmt w:val="decimal"/>
+      <w:lvlText w:val="%7."/>
+      <w:lvlJc w:val="left"/>
+      <w:pPr>
+        <w:ind w:left="5040" w:hanging="360"/>
+      </w:pPr>
+    </w:lvl>
+    <w:lvl w:ilvl="7" w:tplc="FFFFFFFF" w:tentative="1">
+      <w:start w:val="1"/>
+      <w:numFmt w:val="lowerLetter"/>
+      <w:lvlText w:val="%8."/>
+      <w:lvlJc w:val="left"/>
+      <w:pPr>
+        <w:ind w:left="5760" w:hanging="360"/>
+      </w:pPr>
+    </w:lvl>
+    <w:lvl w:ilvl="8" w:tplc="FFFFFFFF" w:tentative="1">
+      <w:start w:val="1"/>
+      <w:numFmt w:val="lowerRoman"/>
+      <w:lvlText w:val="%9."/>
+      <w:lvlJc w:val="right"/>
+      <w:pPr>
+        <w:ind w:left="6480" w:hanging="180"/>
+      </w:pPr>
+    </w:lvl>
+  </w:abstractNum>
+  <w:abstractNum w:abstractNumId="2" w15:restartNumberingAfterBreak="0">
     <w:nsid w:val="4E607C6E"/>
     <w:multiLevelType w:val="hybridMultilevel"/>
     <w:tmpl w:val="6DF6F9A8"/>
@@ -14933,7 +15846,7 @@
       </w:rPr>
     </w:lvl>
   </w:abstractNum>
-  <w:abstractNum w:abstractNumId="2" w15:restartNumberingAfterBreak="0">
+  <w:abstractNum w:abstractNumId="3" w15:restartNumberingAfterBreak="0">
     <w:nsid w:val="653F6F43"/>
     <w:multiLevelType w:val="hybridMultilevel"/>
     <w:tmpl w:val="BC1AC988"/>
@@ -15025,7 +15938,7 @@
       </w:pPr>
     </w:lvl>
   </w:abstractNum>
-  <w:abstractNum w:abstractNumId="3" w15:restartNumberingAfterBreak="0">
+  <w:abstractNum w:abstractNumId="4" w15:restartNumberingAfterBreak="0">
     <w:nsid w:val="73EA2B1E"/>
     <w:multiLevelType w:val="hybridMultilevel"/>
     <w:tmpl w:val="BC1AC988"/>
@@ -15117,7 +16030,7 @@
       </w:pPr>
     </w:lvl>
   </w:abstractNum>
-  <w:abstractNum w:abstractNumId="4" w15:restartNumberingAfterBreak="0">
+  <w:abstractNum w:abstractNumId="5" w15:restartNumberingAfterBreak="0">
     <w:nsid w:val="751D33D6"/>
     <w:multiLevelType w:val="hybridMultilevel"/>
     <w:tmpl w:val="BC1AC988"/>
@@ -15210,19 +16123,22 @@
     </w:lvl>
   </w:abstractNum>
   <w:num w:numId="1" w16cid:durableId="986207161">
-    <w:abstractNumId w:val="2"/>
+    <w:abstractNumId w:val="3"/>
   </w:num>
   <w:num w:numId="2" w16cid:durableId="1384019933">
-    <w:abstractNumId w:val="1"/>
+    <w:abstractNumId w:val="2"/>
   </w:num>
   <w:num w:numId="3" w16cid:durableId="484708108">
     <w:abstractNumId w:val="0"/>
   </w:num>
   <w:num w:numId="4" w16cid:durableId="1445416841">
-    <w:abstractNumId w:val="3"/>
+    <w:abstractNumId w:val="4"/>
   </w:num>
   <w:num w:numId="5" w16cid:durableId="1267272742">
-    <w:abstractNumId w:val="4"/>
+    <w:abstractNumId w:val="5"/>
+  </w:num>
+  <w:num w:numId="6" w16cid:durableId="98911148">
+    <w:abstractNumId w:val="1"/>
   </w:num>
 </w:numbering>
 </file>

</xml_diff>

<commit_message>
NEW: I have added the project files and images of the electrical circuit diagrams that I designed and drew for both the hot and cold water pumps. In addition, I updated the mathematical calculations file with the design calculations made for both the hot and cold water pump circuits.
</commit_message>
<xml_diff>
--- a/hardware/mathematics/circuit_diagrams_calculations.docx
+++ b/hardware/mathematics/circuit_diagrams_calculations.docx
@@ -198,14 +198,12 @@
           <w:pPr>
             <w:pStyle w:val="TOC1"/>
             <w:tabs>
-              <w:tab w:val="left" w:pos="480"/>
+              <w:tab w:val="left" w:pos="440"/>
               <w:tab w:val="right" w:leader="dot" w:pos="9350"/>
             </w:tabs>
             <w:rPr>
               <w:rFonts w:eastAsiaTheme="minorEastAsia"/>
               <w:noProof/>
-              <w:sz w:val="24"/>
-              <w:szCs w:val="24"/>
             </w:rPr>
           </w:pPr>
           <w:r>
@@ -217,7 +215,7 @@
           <w:r>
             <w:fldChar w:fldCharType="separate"/>
           </w:r>
-          <w:hyperlink w:anchor="_Toc155961691" w:history="1">
+          <w:hyperlink w:anchor="_Toc158724422" w:history="1">
             <w:r>
               <w:rPr>
                 <w:rStyle w:val="Hyperlink"/>
@@ -230,8 +228,6 @@
               <w:rPr>
                 <w:rFonts w:eastAsiaTheme="minorEastAsia"/>
                 <w:noProof/>
-                <w:sz w:val="24"/>
-                <w:szCs w:val="24"/>
               </w:rPr>
               <w:tab/>
             </w:r>
@@ -263,7 +259,7 @@
                 <w:noProof/>
                 <w:webHidden/>
               </w:rPr>
-              <w:instrText xml:space="preserve"> PAGEREF _Toc155961691 \h </w:instrText>
+              <w:instrText xml:space="preserve"> PAGEREF _Toc158724422 \h </w:instrText>
             </w:r>
             <w:r>
               <w:rPr>
@@ -298,17 +294,15 @@
           <w:pPr>
             <w:pStyle w:val="TOC1"/>
             <w:tabs>
-              <w:tab w:val="left" w:pos="480"/>
+              <w:tab w:val="left" w:pos="440"/>
               <w:tab w:val="right" w:leader="dot" w:pos="9350"/>
             </w:tabs>
             <w:rPr>
               <w:rFonts w:eastAsiaTheme="minorEastAsia"/>
               <w:noProof/>
-              <w:sz w:val="24"/>
-              <w:szCs w:val="24"/>
             </w:rPr>
           </w:pPr>
-          <w:hyperlink w:anchor="_Toc155961692" w:history="1">
+          <w:hyperlink w:anchor="_Toc158724423" w:history="1">
             <w:r>
               <w:rPr>
                 <w:rStyle w:val="Hyperlink"/>
@@ -321,8 +315,6 @@
               <w:rPr>
                 <w:rFonts w:eastAsiaTheme="minorEastAsia"/>
                 <w:noProof/>
-                <w:sz w:val="24"/>
-                <w:szCs w:val="24"/>
               </w:rPr>
               <w:tab/>
             </w:r>
@@ -333,7 +325,7 @@
                 <w:bCs/>
                 <w:noProof/>
               </w:rPr>
-              <w:t>Mathematical calculations for both the Hold and Cold Fan Circuits</w:t>
+              <w:t>Mathematical calculations for both the Hot and Cold Fan Circuits</w:t>
             </w:r>
             <w:r>
               <w:rPr>
@@ -354,7 +346,7 @@
                 <w:noProof/>
                 <w:webHidden/>
               </w:rPr>
-              <w:instrText xml:space="preserve"> PAGEREF _Toc155961692 \h </w:instrText>
+              <w:instrText xml:space="preserve"> PAGEREF _Toc158724423 \h </w:instrText>
             </w:r>
             <w:r>
               <w:rPr>
@@ -389,17 +381,15 @@
           <w:pPr>
             <w:pStyle w:val="TOC1"/>
             <w:tabs>
-              <w:tab w:val="left" w:pos="480"/>
+              <w:tab w:val="left" w:pos="440"/>
               <w:tab w:val="right" w:leader="dot" w:pos="9350"/>
             </w:tabs>
             <w:rPr>
               <w:rFonts w:eastAsiaTheme="minorEastAsia"/>
               <w:noProof/>
-              <w:sz w:val="24"/>
-              <w:szCs w:val="24"/>
             </w:rPr>
           </w:pPr>
-          <w:hyperlink w:anchor="_Toc155961693" w:history="1">
+          <w:hyperlink w:anchor="_Toc158724424" w:history="1">
             <w:r>
               <w:rPr>
                 <w:rStyle w:val="Hyperlink"/>
@@ -412,8 +402,6 @@
               <w:rPr>
                 <w:rFonts w:eastAsiaTheme="minorEastAsia"/>
                 <w:noProof/>
-                <w:sz w:val="24"/>
-                <w:szCs w:val="24"/>
               </w:rPr>
               <w:tab/>
             </w:r>
@@ -445,7 +433,7 @@
                 <w:noProof/>
                 <w:webHidden/>
               </w:rPr>
-              <w:instrText xml:space="preserve"> PAGEREF _Toc155961693 \h </w:instrText>
+              <w:instrText xml:space="preserve"> PAGEREF _Toc158724424 \h </w:instrText>
             </w:r>
             <w:r>
               <w:rPr>
@@ -480,17 +468,15 @@
           <w:pPr>
             <w:pStyle w:val="TOC1"/>
             <w:tabs>
-              <w:tab w:val="left" w:pos="480"/>
+              <w:tab w:val="left" w:pos="440"/>
               <w:tab w:val="right" w:leader="dot" w:pos="9350"/>
             </w:tabs>
             <w:rPr>
               <w:rFonts w:eastAsiaTheme="minorEastAsia"/>
               <w:noProof/>
-              <w:sz w:val="24"/>
-              <w:szCs w:val="24"/>
             </w:rPr>
           </w:pPr>
-          <w:hyperlink w:anchor="_Toc155961694" w:history="1">
+          <w:hyperlink w:anchor="_Toc158724425" w:history="1">
             <w:r>
               <w:rPr>
                 <w:rStyle w:val="Hyperlink"/>
@@ -503,8 +489,6 @@
               <w:rPr>
                 <w:rFonts w:eastAsiaTheme="minorEastAsia"/>
                 <w:noProof/>
-                <w:sz w:val="24"/>
-                <w:szCs w:val="24"/>
               </w:rPr>
               <w:tab/>
             </w:r>
@@ -536,7 +520,7 @@
                 <w:noProof/>
                 <w:webHidden/>
               </w:rPr>
-              <w:instrText xml:space="preserve"> PAGEREF _Toc155961694 \h </w:instrText>
+              <w:instrText xml:space="preserve"> PAGEREF _Toc158724425 \h </w:instrText>
             </w:r>
             <w:r>
               <w:rPr>
@@ -571,17 +555,15 @@
           <w:pPr>
             <w:pStyle w:val="TOC1"/>
             <w:tabs>
-              <w:tab w:val="left" w:pos="480"/>
+              <w:tab w:val="left" w:pos="440"/>
               <w:tab w:val="right" w:leader="dot" w:pos="9350"/>
             </w:tabs>
             <w:rPr>
               <w:rFonts w:eastAsiaTheme="minorEastAsia"/>
               <w:noProof/>
-              <w:sz w:val="24"/>
-              <w:szCs w:val="24"/>
             </w:rPr>
           </w:pPr>
-          <w:hyperlink w:anchor="_Toc155961695" w:history="1">
+          <w:hyperlink w:anchor="_Toc158724426" w:history="1">
             <w:r>
               <w:rPr>
                 <w:rStyle w:val="Hyperlink"/>
@@ -594,8 +576,6 @@
               <w:rPr>
                 <w:rFonts w:eastAsiaTheme="minorEastAsia"/>
                 <w:noProof/>
-                <w:sz w:val="24"/>
-                <w:szCs w:val="24"/>
               </w:rPr>
               <w:tab/>
             </w:r>
@@ -627,7 +607,7 @@
                 <w:noProof/>
                 <w:webHidden/>
               </w:rPr>
-              <w:instrText xml:space="preserve"> PAGEREF _Toc155961695 \h </w:instrText>
+              <w:instrText xml:space="preserve"> PAGEREF _Toc158724426 \h </w:instrText>
             </w:r>
             <w:r>
               <w:rPr>
@@ -648,6 +628,180 @@
                 <w:webHidden/>
               </w:rPr>
               <w:t>13</w:t>
+            </w:r>
+            <w:r>
+              <w:rPr>
+                <w:noProof/>
+                <w:webHidden/>
+              </w:rPr>
+              <w:fldChar w:fldCharType="end"/>
+            </w:r>
+          </w:hyperlink>
+        </w:p>
+        <w:p>
+          <w:pPr>
+            <w:pStyle w:val="TOC1"/>
+            <w:tabs>
+              <w:tab w:val="left" w:pos="440"/>
+              <w:tab w:val="right" w:leader="dot" w:pos="9350"/>
+            </w:tabs>
+            <w:rPr>
+              <w:rFonts w:eastAsiaTheme="minorEastAsia"/>
+              <w:noProof/>
+            </w:rPr>
+          </w:pPr>
+          <w:hyperlink w:anchor="_Toc158724427" w:history="1">
+            <w:r>
+              <w:rPr>
+                <w:rStyle w:val="Hyperlink"/>
+                <w:b/>
+                <w:noProof/>
+              </w:rPr>
+              <w:t>6.</w:t>
+            </w:r>
+            <w:r>
+              <w:rPr>
+                <w:rFonts w:eastAsiaTheme="minorEastAsia"/>
+                <w:noProof/>
+              </w:rPr>
+              <w:tab/>
+            </w:r>
+            <w:r>
+              <w:rPr>
+                <w:rStyle w:val="Hyperlink"/>
+                <w:b/>
+                <w:bCs/>
+                <w:noProof/>
+              </w:rPr>
+              <w:t>Mathematical calculations for the 5641AS seven segment display circuit</w:t>
+            </w:r>
+            <w:r>
+              <w:rPr>
+                <w:noProof/>
+                <w:webHidden/>
+              </w:rPr>
+              <w:tab/>
+            </w:r>
+            <w:r>
+              <w:rPr>
+                <w:noProof/>
+                <w:webHidden/>
+              </w:rPr>
+              <w:fldChar w:fldCharType="begin"/>
+            </w:r>
+            <w:r>
+              <w:rPr>
+                <w:noProof/>
+                <w:webHidden/>
+              </w:rPr>
+              <w:instrText xml:space="preserve"> PAGEREF _Toc158724427 \h </w:instrText>
+            </w:r>
+            <w:r>
+              <w:rPr>
+                <w:noProof/>
+                <w:webHidden/>
+              </w:rPr>
+            </w:r>
+            <w:r>
+              <w:rPr>
+                <w:noProof/>
+                <w:webHidden/>
+              </w:rPr>
+              <w:fldChar w:fldCharType="separate"/>
+            </w:r>
+            <w:r>
+              <w:rPr>
+                <w:noProof/>
+                <w:webHidden/>
+              </w:rPr>
+              <w:t>15</w:t>
+            </w:r>
+            <w:r>
+              <w:rPr>
+                <w:noProof/>
+                <w:webHidden/>
+              </w:rPr>
+              <w:fldChar w:fldCharType="end"/>
+            </w:r>
+          </w:hyperlink>
+        </w:p>
+        <w:p>
+          <w:pPr>
+            <w:pStyle w:val="TOC1"/>
+            <w:tabs>
+              <w:tab w:val="left" w:pos="440"/>
+              <w:tab w:val="right" w:leader="dot" w:pos="9350"/>
+            </w:tabs>
+            <w:rPr>
+              <w:rFonts w:eastAsiaTheme="minorEastAsia"/>
+              <w:noProof/>
+            </w:rPr>
+          </w:pPr>
+          <w:hyperlink w:anchor="_Toc158724428" w:history="1">
+            <w:r>
+              <w:rPr>
+                <w:rStyle w:val="Hyperlink"/>
+                <w:b/>
+                <w:noProof/>
+              </w:rPr>
+              <w:t>7.</w:t>
+            </w:r>
+            <w:r>
+              <w:rPr>
+                <w:rFonts w:eastAsiaTheme="minorEastAsia"/>
+                <w:noProof/>
+              </w:rPr>
+              <w:tab/>
+            </w:r>
+            <w:r>
+              <w:rPr>
+                <w:rStyle w:val="Hyperlink"/>
+                <w:b/>
+                <w:bCs/>
+                <w:noProof/>
+              </w:rPr>
+              <w:t>Mathematical calculations for both the Hot and Cold Fan Circuits</w:t>
+            </w:r>
+            <w:r>
+              <w:rPr>
+                <w:noProof/>
+                <w:webHidden/>
+              </w:rPr>
+              <w:tab/>
+            </w:r>
+            <w:r>
+              <w:rPr>
+                <w:noProof/>
+                <w:webHidden/>
+              </w:rPr>
+              <w:fldChar w:fldCharType="begin"/>
+            </w:r>
+            <w:r>
+              <w:rPr>
+                <w:noProof/>
+                <w:webHidden/>
+              </w:rPr>
+              <w:instrText xml:space="preserve"> PAGEREF _Toc158724428 \h </w:instrText>
+            </w:r>
+            <w:r>
+              <w:rPr>
+                <w:noProof/>
+                <w:webHidden/>
+              </w:rPr>
+            </w:r>
+            <w:r>
+              <w:rPr>
+                <w:noProof/>
+                <w:webHidden/>
+              </w:rPr>
+              <w:fldChar w:fldCharType="separate"/>
+            </w:r>
+            <w:r>
+              <w:rPr>
+                <w:noProof/>
+                <w:webHidden/>
+              </w:rPr>
+              <w:t>17</w:t>
             </w:r>
             <w:r>
               <w:rPr>
@@ -772,16 +926,6 @@
     </w:p>
     <w:p>
       <w:pPr>
-        <w:jc w:val="both"/>
-      </w:pPr>
-    </w:p>
-    <w:p>
-      <w:pPr>
-        <w:jc w:val="both"/>
-      </w:pPr>
-    </w:p>
-    <w:p>
-      <w:pPr>
         <w:pStyle w:val="ListParagraph"/>
         <w:numPr>
           <w:ilvl w:val="0"/>
@@ -790,7 +934,7 @@
         <w:jc w:val="both"/>
         <w:outlineLvl w:val="0"/>
       </w:pPr>
-      <w:bookmarkStart w:id="0" w:name="_Toc155961691"/>
+      <w:bookmarkStart w:id="0" w:name="_Toc158724422"/>
       <w:r>
         <w:rPr>
           <w:b/>
@@ -1039,7 +1183,7 @@
         <w:jc w:val="both"/>
         <w:outlineLvl w:val="0"/>
       </w:pPr>
-      <w:bookmarkStart w:id="1" w:name="_Toc155961692"/>
+      <w:bookmarkStart w:id="1" w:name="_Toc158724423"/>
       <w:r>
         <w:rPr>
           <w:b/>
@@ -5272,7 +5416,7 @@
         <w:jc w:val="both"/>
         <w:outlineLvl w:val="0"/>
       </w:pPr>
-      <w:bookmarkStart w:id="2" w:name="_Toc155961693"/>
+      <w:bookmarkStart w:id="2" w:name="_Toc158724424"/>
       <w:r>
         <w:rPr>
           <w:b/>
@@ -5312,7 +5456,7 @@
           <w:noProof/>
         </w:rPr>
         <w:drawing>
-          <wp:inline distT="0" distB="0" distL="0" distR="0" wp14:anchorId="6EA48788" wp14:editId="1A3FD6CB">
+          <wp:inline distT="0" distB="0" distL="0" distR="0" wp14:anchorId="6EA48788" wp14:editId="12E34BED">
             <wp:extent cx="5943600" cy="4969510"/>
             <wp:effectExtent l="0" t="0" r="0" b="2540"/>
             <wp:docPr id="1498319364" name="Picture 5" descr="A diagram of a temperature sensor circuit&#10;&#10;Description automatically generated"/>
@@ -11872,7 +12016,7 @@
         <w:jc w:val="both"/>
         <w:outlineLvl w:val="0"/>
       </w:pPr>
-      <w:bookmarkStart w:id="3" w:name="_Toc155961694"/>
+      <w:bookmarkStart w:id="3" w:name="_Toc158724425"/>
       <w:r>
         <w:rPr>
           <w:b/>
@@ -12092,7 +12236,7 @@
         <w:jc w:val="both"/>
         <w:outlineLvl w:val="0"/>
       </w:pPr>
-      <w:bookmarkStart w:id="4" w:name="_Toc155961695"/>
+      <w:bookmarkStart w:id="4" w:name="_Toc158724426"/>
       <w:r>
         <w:rPr>
           <w:b/>
@@ -14731,6 +14875,7 @@
         <w:jc w:val="both"/>
         <w:outlineLvl w:val="0"/>
       </w:pPr>
+      <w:bookmarkStart w:id="5" w:name="_Toc158724427"/>
       <w:r>
         <w:rPr>
           <w:b/>
@@ -14751,19 +14896,14 @@
         </w:rPr>
         <w:t>5641AS seven segment display circuit</w:t>
       </w:r>
-    </w:p>
-    <w:p>
-      <w:pPr>
-        <w:jc w:val="both"/>
-      </w:pPr>
-      <w:r>
-        <w:t xml:space="preserve">The following image shows the circuit diagram for the </w:t>
-      </w:r>
-      <w:r>
-        <w:t>5641AS 7-segment display circuit</w:t>
-      </w:r>
-      <w:r>
-        <w:t>:</w:t>
+      <w:bookmarkEnd w:id="5"/>
+    </w:p>
+    <w:p>
+      <w:pPr>
+        <w:jc w:val="both"/>
+      </w:pPr>
+      <w:r>
+        <w:t>The following image shows the circuit diagram for the 5641AS 7-segment display circuit:</w:t>
       </w:r>
     </w:p>
     <w:p>
@@ -14894,19 +15034,7 @@
           <w:rPr>
             <w:rFonts w:ascii="Cambria Math" w:eastAsiaTheme="minorEastAsia" w:hAnsi="Cambria Math"/>
           </w:rPr>
-          <m:t>1.</m:t>
-        </m:r>
-        <m:r>
-          <w:rPr>
-            <w:rFonts w:ascii="Cambria Math" w:eastAsiaTheme="minorEastAsia" w:hAnsi="Cambria Math"/>
-          </w:rPr>
-          <m:t>5</m:t>
-        </m:r>
-        <m:r>
-          <w:rPr>
-            <w:rFonts w:ascii="Cambria Math" w:eastAsiaTheme="minorEastAsia" w:hAnsi="Cambria Math"/>
-          </w:rPr>
-          <m:t>V</m:t>
+          <m:t>1.5V</m:t>
         </m:r>
       </m:oMath>
       <w:r>
@@ -15102,19 +15230,7 @@
                     <w:rPr>
                       <w:rFonts w:ascii="Cambria Math" w:eastAsiaTheme="minorEastAsia" w:hAnsi="Cambria Math"/>
                     </w:rPr>
-                    <m:t>3v3_Dp_input</m:t>
-                  </m:r>
-                  <m:r>
-                    <w:rPr>
-                      <w:rFonts w:ascii="Cambria Math" w:eastAsiaTheme="minorEastAsia" w:hAnsi="Cambria Math"/>
-                    </w:rPr>
-                    <m:t>-</m:t>
-                  </m:r>
-                  <m:r>
-                    <w:rPr>
-                      <w:rFonts w:ascii="Cambria Math" w:eastAsiaTheme="minorEastAsia" w:hAnsi="Cambria Math"/>
-                    </w:rPr>
-                    <m:t>5641AS_forward_diode_voltage</m:t>
+                    <m:t>3v3_Dp_input-5641AS_forward_diode_voltage</m:t>
                   </m:r>
                 </m:e>
               </m:d>
@@ -15368,13 +15484,7 @@
             <w:rPr>
               <w:rFonts w:ascii="Cambria Math" w:eastAsiaTheme="minorEastAsia" w:hAnsi="Cambria Math"/>
             </w:rPr>
-            <m:t>=</m:t>
-          </m:r>
-          <m:r>
-            <w:rPr>
-              <w:rFonts w:ascii="Cambria Math" w:eastAsiaTheme="minorEastAsia" w:hAnsi="Cambria Math"/>
-            </w:rPr>
-            <m:t>900</m:t>
+            <m:t>=900</m:t>
           </m:r>
           <m:r>
             <m:rPr>
@@ -15383,25 +15493,7 @@
             <w:rPr>
               <w:rFonts w:ascii="Cambria Math" w:hAnsi="Cambria Math"/>
             </w:rPr>
-            <m:t>Ω≈</m:t>
-          </m:r>
-          <m:r>
-            <m:rPr>
-              <m:sty m:val="p"/>
-            </m:rPr>
-            <w:rPr>
-              <w:rFonts w:ascii="Cambria Math" w:hAnsi="Cambria Math"/>
-            </w:rPr>
-            <m:t>1</m:t>
-          </m:r>
-          <m:r>
-            <m:rPr>
-              <m:sty m:val="p"/>
-            </m:rPr>
-            <w:rPr>
-              <w:rFonts w:ascii="Cambria Math" w:hAnsi="Cambria Math"/>
-            </w:rPr>
-            <m:t>kΩ</m:t>
+            <m:t>Ω≈1kΩ</m:t>
           </m:r>
         </m:oMath>
       </m:oMathPara>
@@ -15439,13 +15531,7 @@
               <w:rPr>
                 <w:rFonts w:ascii="Cambria Math" w:hAnsi="Cambria Math"/>
               </w:rPr>
-              <m:t>1</m:t>
-            </m:r>
-            <m:r>
-              <w:rPr>
-                <w:rFonts w:ascii="Cambria Math" w:hAnsi="Cambria Math"/>
-              </w:rPr>
-              <m:t>4</m:t>
+              <m:t>14</m:t>
             </m:r>
           </m:sub>
         </m:sSub>
@@ -15484,13 +15570,7 @@
           <w:rPr>
             <w:rFonts w:ascii="Cambria Math" w:eastAsiaTheme="minorEastAsia" w:hAnsi="Cambria Math"/>
           </w:rPr>
-          <m:t>1</m:t>
-        </m:r>
-        <m:r>
-          <w:rPr>
-            <w:rFonts w:ascii="Cambria Math" w:eastAsiaTheme="minorEastAsia" w:hAnsi="Cambria Math"/>
-          </w:rPr>
-          <m:t>k</m:t>
+          <m:t>1k</m:t>
         </m:r>
         <m:r>
           <m:rPr>
@@ -15515,6 +15595,2442 @@
       </w:pPr>
       <w:r>
         <w:t>And that’s it. The exact same mathematical calculation is to be made for all the other Resistors of this circuit. However, the resulting Resistor Value for each for them will end up being the same.</w:t>
+      </w:r>
+    </w:p>
+    <w:p>
+      <w:pPr>
+        <w:jc w:val="both"/>
+      </w:pPr>
+    </w:p>
+    <w:p>
+      <w:pPr>
+        <w:jc w:val="both"/>
+      </w:pPr>
+    </w:p>
+    <w:p>
+      <w:pPr>
+        <w:jc w:val="both"/>
+      </w:pPr>
+    </w:p>
+    <w:p>
+      <w:pPr>
+        <w:jc w:val="both"/>
+      </w:pPr>
+    </w:p>
+    <w:p>
+      <w:pPr>
+        <w:jc w:val="both"/>
+      </w:pPr>
+    </w:p>
+    <w:p>
+      <w:pPr>
+        <w:jc w:val="both"/>
+      </w:pPr>
+    </w:p>
+    <w:p>
+      <w:pPr>
+        <w:jc w:val="both"/>
+      </w:pPr>
+    </w:p>
+    <w:p>
+      <w:pPr>
+        <w:jc w:val="both"/>
+      </w:pPr>
+    </w:p>
+    <w:p>
+      <w:pPr>
+        <w:jc w:val="both"/>
+      </w:pPr>
+    </w:p>
+    <w:p>
+      <w:pPr>
+        <w:jc w:val="both"/>
+      </w:pPr>
+    </w:p>
+    <w:p>
+      <w:pPr>
+        <w:jc w:val="both"/>
+      </w:pPr>
+    </w:p>
+    <w:p>
+      <w:pPr>
+        <w:jc w:val="both"/>
+      </w:pPr>
+    </w:p>
+    <w:p>
+      <w:pPr>
+        <w:jc w:val="both"/>
+      </w:pPr>
+    </w:p>
+    <w:p>
+      <w:pPr>
+        <w:jc w:val="both"/>
+      </w:pPr>
+    </w:p>
+    <w:p>
+      <w:pPr>
+        <w:jc w:val="both"/>
+      </w:pPr>
+    </w:p>
+    <w:p>
+      <w:pPr>
+        <w:pStyle w:val="ListParagraph"/>
+        <w:numPr>
+          <w:ilvl w:val="0"/>
+          <w:numId w:val="1"/>
+        </w:numPr>
+        <w:jc w:val="both"/>
+        <w:outlineLvl w:val="0"/>
+      </w:pPr>
+      <w:bookmarkStart w:id="6" w:name="_Toc158724428"/>
+      <w:r>
+        <w:rPr>
+          <w:b/>
+          <w:bCs/>
+          <w:color w:val="2F5496" w:themeColor="accent1" w:themeShade="BF"/>
+          <w:sz w:val="32"/>
+          <w:szCs w:val="32"/>
+        </w:rPr>
+        <w:t>M</w:t>
+      </w:r>
+      <w:r>
+        <w:rPr>
+          <w:b/>
+          <w:bCs/>
+          <w:color w:val="2F5496" w:themeColor="accent1" w:themeShade="BF"/>
+          <w:sz w:val="32"/>
+          <w:szCs w:val="32"/>
+        </w:rPr>
+        <w:t>athematical calculations</w:t>
+      </w:r>
+      <w:r>
+        <w:rPr>
+          <w:b/>
+          <w:bCs/>
+          <w:color w:val="2F5496" w:themeColor="accent1" w:themeShade="BF"/>
+          <w:sz w:val="32"/>
+          <w:szCs w:val="32"/>
+        </w:rPr>
+        <w:t xml:space="preserve"> for both the Hot and Cold Fan Circuits</w:t>
+      </w:r>
+      <w:bookmarkEnd w:id="6"/>
+    </w:p>
+    <w:p>
+      <w:pPr>
+        <w:jc w:val="both"/>
+      </w:pPr>
+      <w:r>
+        <w:t xml:space="preserve">Since for the circuit for both the Hold and Cold </w:t>
+      </w:r>
+      <w:r>
+        <w:t>Water Pumps</w:t>
+      </w:r>
+      <w:r>
+        <w:t xml:space="preserve"> are the same, the circuit diagram for the Cold </w:t>
+      </w:r>
+      <w:r>
+        <w:t>Water Pump</w:t>
+      </w:r>
+      <w:r>
+        <w:t xml:space="preserve"> will be used as a reference for the mathematical calculation made for both of them:</w:t>
+      </w:r>
+    </w:p>
+    <w:p>
+      <w:pPr>
+        <w:jc w:val="both"/>
+      </w:pPr>
+      <w:r>
+        <w:rPr>
+          <w:noProof/>
+        </w:rPr>
+        <w:drawing>
+          <wp:inline distT="0" distB="0" distL="0" distR="0" wp14:anchorId="61A72BED" wp14:editId="2040E059">
+            <wp:extent cx="5943600" cy="4776470"/>
+            <wp:effectExtent l="0" t="0" r="0" b="5080"/>
+            <wp:docPr id="144583658" name="Picture 1" descr="A screenshot of a computer&#10;&#10;Description automatically generated"/>
+            <wp:cNvGraphicFramePr>
+              <a:graphicFrameLocks xmlns:a="http://schemas.openxmlformats.org/drawingml/2006/main" noChangeAspect="1"/>
+            </wp:cNvGraphicFramePr>
+            <a:graphic xmlns:a="http://schemas.openxmlformats.org/drawingml/2006/main">
+              <a:graphicData uri="http://schemas.openxmlformats.org/drawingml/2006/picture">
+                <pic:pic xmlns:pic="http://schemas.openxmlformats.org/drawingml/2006/picture">
+                  <pic:nvPicPr>
+                    <pic:cNvPr id="144583658" name="Picture 1" descr="A screenshot of a computer&#10;&#10;Description automatically generated"/>
+                    <pic:cNvPicPr>
+                      <a:picLocks noChangeAspect="1" noChangeArrowheads="1"/>
+                    </pic:cNvPicPr>
+                  </pic:nvPicPr>
+                  <pic:blipFill>
+                    <a:blip r:embed="rId12">
+                      <a:extLst>
+                        <a:ext uri="{28A0092B-C50C-407E-A947-70E740481C1C}">
+                          <a14:useLocalDpi xmlns:a14="http://schemas.microsoft.com/office/drawing/2010/main" val="0"/>
+                        </a:ext>
+                      </a:extLst>
+                    </a:blip>
+                    <a:srcRect/>
+                    <a:stretch>
+                      <a:fillRect/>
+                    </a:stretch>
+                  </pic:blipFill>
+                  <pic:spPr bwMode="auto">
+                    <a:xfrm>
+                      <a:off x="0" y="0"/>
+                      <a:ext cx="5943600" cy="4776470"/>
+                    </a:xfrm>
+                    <a:prstGeom prst="rect">
+                      <a:avLst/>
+                    </a:prstGeom>
+                    <a:noFill/>
+                    <a:ln>
+                      <a:noFill/>
+                    </a:ln>
+                  </pic:spPr>
+                </pic:pic>
+              </a:graphicData>
+            </a:graphic>
+          </wp:inline>
+        </w:drawing>
+      </w:r>
+    </w:p>
+    <w:p>
+      <w:pPr>
+        <w:jc w:val="both"/>
+      </w:pPr>
+      <w:r>
+        <w:t>T</w:t>
+      </w:r>
+      <w:r>
+        <w:t xml:space="preserve">he purpose of that circuit is to basically provide a means to the MCU to be able to turn On and Off the </w:t>
+      </w:r>
+      <w:r>
+        <w:t>Water Pumps</w:t>
+      </w:r>
+      <w:r>
+        <w:t xml:space="preserve"> of the System whenever it is desired</w:t>
+      </w:r>
+      <w:r>
+        <w:t>, since the current required to turn them On exceeds the nominal current limitations of the MCU.</w:t>
+      </w:r>
+    </w:p>
+    <w:p>
+      <w:pPr>
+        <w:jc w:val="both"/>
+        <w:rPr>
+          <w:rFonts w:eastAsiaTheme="minorEastAsia"/>
+        </w:rPr>
+      </w:pPr>
+      <w:r>
+        <w:t xml:space="preserve">To start with the Mathematical Calculations made, lets us first state that </w:t>
+      </w:r>
+      <w:r>
+        <w:t xml:space="preserve">no actual characterizations for the Steren MOT-300 Water Pump was made in this project. Instead, the author of this project simply measured the current that four of this units drained at </w:t>
+      </w:r>
+      <m:oMath>
+        <m:r>
+          <w:rPr>
+            <w:rFonts w:ascii="Cambria Math" w:hAnsi="Cambria Math"/>
+          </w:rPr>
+          <m:t>5V</m:t>
+        </m:r>
+      </m:oMath>
+      <w:r>
+        <w:t xml:space="preserve"> separately. The results obtained showed a current drain range of </w:t>
+      </w:r>
+      <m:oMath>
+        <m:r>
+          <w:rPr>
+            <w:rFonts w:ascii="Cambria Math" w:hAnsi="Cambria Math"/>
+          </w:rPr>
+          <m:t>0.33A</m:t>
+        </m:r>
+      </m:oMath>
+      <w:r>
+        <w:t xml:space="preserve"> to </w:t>
+      </w:r>
+      <m:oMath>
+        <m:r>
+          <w:rPr>
+            <w:rFonts w:ascii="Cambria Math" w:hAnsi="Cambria Math"/>
+          </w:rPr>
+          <m:t>0.4A</m:t>
+        </m:r>
+      </m:oMath>
+      <w:r>
+        <w:t xml:space="preserve">. These results indicated to the author of this project that the electrical specifications given by the manufacturer are way wrong since they state that it should drain between </w:t>
+      </w:r>
+      <m:oMath>
+        <m:r>
+          <w:rPr>
+            <w:rFonts w:ascii="Cambria Math" w:hAnsi="Cambria Math"/>
+          </w:rPr>
+          <m:t>130mA</m:t>
+        </m:r>
+      </m:oMath>
+      <w:r>
+        <w:t xml:space="preserve"> and </w:t>
+      </w:r>
+      <m:oMath>
+        <m:r>
+          <w:rPr>
+            <w:rFonts w:ascii="Cambria Math" w:hAnsi="Cambria Math"/>
+          </w:rPr>
+          <m:t>200mA</m:t>
+        </m:r>
+      </m:oMath>
+      <w:r>
+        <w:rPr>
+          <w:rFonts w:eastAsiaTheme="minorEastAsia"/>
+        </w:rPr>
+        <w:t>. Because of this, the author of this project decided to make a design with a Collector Current a bit higher than the highest current measured:</w:t>
+      </w:r>
+    </w:p>
+    <w:p>
+      <w:pPr>
+        <w:jc w:val="both"/>
+        <w:rPr>
+          <w:rFonts w:eastAsiaTheme="minorEastAsia"/>
+        </w:rPr>
+      </w:pPr>
+      <m:oMathPara>
+        <m:oMath>
+          <m:sSub>
+            <m:sSubPr>
+              <m:ctrlPr>
+                <w:rPr>
+                  <w:rFonts w:ascii="Cambria Math" w:eastAsiaTheme="minorEastAsia" w:hAnsi="Cambria Math"/>
+                  <w:i/>
+                </w:rPr>
+              </m:ctrlPr>
+            </m:sSubPr>
+            <m:e>
+              <m:r>
+                <w:rPr>
+                  <w:rFonts w:ascii="Cambria Math" w:eastAsiaTheme="minorEastAsia" w:hAnsi="Cambria Math"/>
+                </w:rPr>
+                <m:t>I</m:t>
+              </m:r>
+            </m:e>
+            <m:sub>
+              <m:sSub>
+                <m:sSubPr>
+                  <m:ctrlPr>
+                    <w:rPr>
+                      <w:rFonts w:ascii="Cambria Math" w:eastAsiaTheme="minorEastAsia" w:hAnsi="Cambria Math"/>
+                      <w:i/>
+                    </w:rPr>
+                  </m:ctrlPr>
+                </m:sSubPr>
+                <m:e>
+                  <m:r>
+                    <w:rPr>
+                      <w:rFonts w:ascii="Cambria Math" w:eastAsiaTheme="minorEastAsia" w:hAnsi="Cambria Math"/>
+                    </w:rPr>
+                    <m:t>C</m:t>
+                  </m:r>
+                </m:e>
+                <m:sub>
+                  <m:d>
+                    <m:dPr>
+                      <m:ctrlPr>
+                        <w:rPr>
+                          <w:rFonts w:ascii="Cambria Math" w:eastAsiaTheme="minorEastAsia" w:hAnsi="Cambria Math"/>
+                          <w:i/>
+                        </w:rPr>
+                      </m:ctrlPr>
+                    </m:dPr>
+                    <m:e>
+                      <m:sSub>
+                        <m:sSubPr>
+                          <m:ctrlPr>
+                            <w:rPr>
+                              <w:rFonts w:ascii="Cambria Math" w:eastAsiaTheme="minorEastAsia" w:hAnsi="Cambria Math"/>
+                              <w:i/>
+                            </w:rPr>
+                          </m:ctrlPr>
+                        </m:sSubPr>
+                        <m:e>
+                          <m:r>
+                            <w:rPr>
+                              <w:rFonts w:ascii="Cambria Math" w:eastAsiaTheme="minorEastAsia" w:hAnsi="Cambria Math"/>
+                            </w:rPr>
+                            <m:t>Q</m:t>
+                          </m:r>
+                        </m:e>
+                        <m:sub>
+                          <m:r>
+                            <w:rPr>
+                              <w:rFonts w:ascii="Cambria Math" w:eastAsiaTheme="minorEastAsia" w:hAnsi="Cambria Math"/>
+                            </w:rPr>
+                            <m:t>8</m:t>
+                          </m:r>
+                        </m:sub>
+                      </m:sSub>
+                    </m:e>
+                  </m:d>
+                </m:sub>
+              </m:sSub>
+            </m:sub>
+          </m:sSub>
+          <m:r>
+            <w:rPr>
+              <w:rFonts w:ascii="Cambria Math" w:hAnsi="Cambria Math"/>
+            </w:rPr>
+            <m:t>=</m:t>
+          </m:r>
+          <m:r>
+            <w:rPr>
+              <w:rFonts w:ascii="Cambria Math" w:eastAsiaTheme="minorEastAsia" w:hAnsi="Cambria Math"/>
+            </w:rPr>
+            <m:t>0.4452A</m:t>
+          </m:r>
+        </m:oMath>
+      </m:oMathPara>
+    </w:p>
+    <w:p>
+      <w:pPr>
+        <w:jc w:val="both"/>
+      </w:pPr>
+      <w:r>
+        <w:t xml:space="preserve">Where, from the Mortrack Characterizations for this </w:t>
+      </w:r>
+      <m:oMath>
+        <m:sSub>
+          <m:sSubPr>
+            <m:ctrlPr>
+              <w:rPr>
+                <w:rFonts w:ascii="Cambria Math" w:hAnsi="Cambria Math"/>
+                <w:i/>
+              </w:rPr>
+            </m:ctrlPr>
+          </m:sSubPr>
+          <m:e>
+            <m:r>
+              <w:rPr>
+                <w:rFonts w:ascii="Cambria Math" w:hAnsi="Cambria Math"/>
+              </w:rPr>
+              <m:t>Q</m:t>
+            </m:r>
+          </m:e>
+          <m:sub>
+            <m:r>
+              <w:rPr>
+                <w:rFonts w:ascii="Cambria Math" w:hAnsi="Cambria Math"/>
+              </w:rPr>
+              <m:t>8</m:t>
+            </m:r>
+          </m:sub>
+        </m:sSub>
+      </m:oMath>
+      <w:r>
+        <w:rPr>
+          <w:rFonts w:eastAsiaTheme="minorEastAsia"/>
+        </w:rPr>
+        <w:t xml:space="preserve"> </w:t>
+      </w:r>
+      <w:r>
+        <w:t>Transistor, the following data was obtained:</w:t>
+      </w:r>
+    </w:p>
+    <w:p>
+      <w:pPr>
+        <w:jc w:val="both"/>
+        <w:rPr>
+          <w:rFonts w:eastAsiaTheme="minorEastAsia"/>
+        </w:rPr>
+      </w:pPr>
+      <m:oMathPara>
+        <m:oMath>
+          <m:sSub>
+            <m:sSubPr>
+              <m:ctrlPr>
+                <w:rPr>
+                  <w:rFonts w:ascii="Cambria Math" w:eastAsiaTheme="minorEastAsia" w:hAnsi="Cambria Math"/>
+                  <w:i/>
+                </w:rPr>
+              </m:ctrlPr>
+            </m:sSubPr>
+            <m:e>
+              <m:r>
+                <w:rPr>
+                  <w:rFonts w:ascii="Cambria Math" w:eastAsiaTheme="minorEastAsia" w:hAnsi="Cambria Math"/>
+                </w:rPr>
+                <m:t>I</m:t>
+              </m:r>
+            </m:e>
+            <m:sub>
+              <m:sSub>
+                <m:sSubPr>
+                  <m:ctrlPr>
+                    <w:rPr>
+                      <w:rFonts w:ascii="Cambria Math" w:eastAsiaTheme="minorEastAsia" w:hAnsi="Cambria Math"/>
+                      <w:i/>
+                    </w:rPr>
+                  </m:ctrlPr>
+                </m:sSubPr>
+                <m:e>
+                  <m:r>
+                    <w:rPr>
+                      <w:rFonts w:ascii="Cambria Math" w:eastAsiaTheme="minorEastAsia" w:hAnsi="Cambria Math"/>
+                    </w:rPr>
+                    <m:t>b</m:t>
+                  </m:r>
+                </m:e>
+                <m:sub>
+                  <m:d>
+                    <m:dPr>
+                      <m:ctrlPr>
+                        <w:rPr>
+                          <w:rFonts w:ascii="Cambria Math" w:eastAsiaTheme="minorEastAsia" w:hAnsi="Cambria Math"/>
+                          <w:i/>
+                        </w:rPr>
+                      </m:ctrlPr>
+                    </m:dPr>
+                    <m:e>
+                      <m:sSub>
+                        <m:sSubPr>
+                          <m:ctrlPr>
+                            <w:rPr>
+                              <w:rFonts w:ascii="Cambria Math" w:eastAsiaTheme="minorEastAsia" w:hAnsi="Cambria Math"/>
+                              <w:i/>
+                            </w:rPr>
+                          </m:ctrlPr>
+                        </m:sSubPr>
+                        <m:e>
+                          <m:r>
+                            <w:rPr>
+                              <w:rFonts w:ascii="Cambria Math" w:eastAsiaTheme="minorEastAsia" w:hAnsi="Cambria Math"/>
+                            </w:rPr>
+                            <m:t>Q</m:t>
+                          </m:r>
+                        </m:e>
+                        <m:sub>
+                          <m:r>
+                            <w:rPr>
+                              <w:rFonts w:ascii="Cambria Math" w:eastAsiaTheme="minorEastAsia" w:hAnsi="Cambria Math"/>
+                            </w:rPr>
+                            <m:t>8</m:t>
+                          </m:r>
+                        </m:sub>
+                      </m:sSub>
+                    </m:e>
+                  </m:d>
+                </m:sub>
+              </m:sSub>
+            </m:sub>
+          </m:sSub>
+          <m:r>
+            <w:rPr>
+              <w:rFonts w:ascii="Cambria Math" w:hAnsi="Cambria Math"/>
+            </w:rPr>
+            <m:t>≈</m:t>
+          </m:r>
+          <m:r>
+            <w:rPr>
+              <w:rFonts w:ascii="Cambria Math" w:eastAsiaTheme="minorEastAsia" w:hAnsi="Cambria Math"/>
+            </w:rPr>
+            <m:t>10mA</m:t>
+          </m:r>
+        </m:oMath>
+      </m:oMathPara>
+    </w:p>
+    <w:p>
+      <w:pPr>
+        <w:jc w:val="both"/>
+      </w:pPr>
+      <m:oMathPara>
+        <m:oMath>
+          <m:sSub>
+            <m:sSubPr>
+              <m:ctrlPr>
+                <w:rPr>
+                  <w:rFonts w:ascii="Cambria Math" w:hAnsi="Cambria Math"/>
+                  <w:i/>
+                </w:rPr>
+              </m:ctrlPr>
+            </m:sSubPr>
+            <m:e>
+              <m:r>
+                <w:rPr>
+                  <w:rFonts w:ascii="Cambria Math" w:hAnsi="Cambria Math"/>
+                </w:rPr>
+                <m:t>V</m:t>
+              </m:r>
+            </m:e>
+            <m:sub>
+              <m:r>
+                <w:rPr>
+                  <w:rFonts w:ascii="Cambria Math" w:hAnsi="Cambria Math"/>
+                </w:rPr>
+                <m:t>b</m:t>
+              </m:r>
+              <m:sSub>
+                <m:sSubPr>
+                  <m:ctrlPr>
+                    <w:rPr>
+                      <w:rFonts w:ascii="Cambria Math" w:hAnsi="Cambria Math"/>
+                      <w:i/>
+                    </w:rPr>
+                  </m:ctrlPr>
+                </m:sSubPr>
+                <m:e>
+                  <m:r>
+                    <w:rPr>
+                      <w:rFonts w:ascii="Cambria Math" w:hAnsi="Cambria Math"/>
+                    </w:rPr>
+                    <m:t>e</m:t>
+                  </m:r>
+                </m:e>
+                <m:sub>
+                  <m:d>
+                    <m:dPr>
+                      <m:ctrlPr>
+                        <w:rPr>
+                          <w:rFonts w:ascii="Cambria Math" w:hAnsi="Cambria Math"/>
+                          <w:i/>
+                        </w:rPr>
+                      </m:ctrlPr>
+                    </m:dPr>
+                    <m:e>
+                      <m:sSub>
+                        <m:sSubPr>
+                          <m:ctrlPr>
+                            <w:rPr>
+                              <w:rFonts w:ascii="Cambria Math" w:hAnsi="Cambria Math"/>
+                              <w:i/>
+                            </w:rPr>
+                          </m:ctrlPr>
+                        </m:sSubPr>
+                        <m:e>
+                          <m:r>
+                            <w:rPr>
+                              <w:rFonts w:ascii="Cambria Math" w:hAnsi="Cambria Math"/>
+                            </w:rPr>
+                            <m:t>Q</m:t>
+                          </m:r>
+                        </m:e>
+                        <m:sub>
+                          <m:r>
+                            <w:rPr>
+                              <w:rFonts w:ascii="Cambria Math" w:hAnsi="Cambria Math"/>
+                            </w:rPr>
+                            <m:t>8</m:t>
+                          </m:r>
+                        </m:sub>
+                      </m:sSub>
+                    </m:e>
+                  </m:d>
+                </m:sub>
+              </m:sSub>
+            </m:sub>
+          </m:sSub>
+          <m:r>
+            <w:rPr>
+              <w:rFonts w:ascii="Cambria Math" w:hAnsi="Cambria Math"/>
+            </w:rPr>
+            <m:t>≈0.88V</m:t>
+          </m:r>
+        </m:oMath>
+      </m:oMathPara>
+    </w:p>
+    <w:p>
+      <w:pPr>
+        <w:jc w:val="both"/>
+        <w:rPr>
+          <w:rFonts w:eastAsiaTheme="minorEastAsia"/>
+        </w:rPr>
+      </w:pPr>
+      <w:r>
+        <w:t xml:space="preserve">With this information in mind, to solve this proposed circuit, the Resistor for the </w:t>
+      </w:r>
+      <m:oMath>
+        <m:sSub>
+          <m:sSubPr>
+            <m:ctrlPr>
+              <w:rPr>
+                <w:rFonts w:ascii="Cambria Math" w:hAnsi="Cambria Math"/>
+                <w:i/>
+              </w:rPr>
+            </m:ctrlPr>
+          </m:sSubPr>
+          <m:e>
+            <m:r>
+              <w:rPr>
+                <w:rFonts w:ascii="Cambria Math" w:hAnsi="Cambria Math"/>
+              </w:rPr>
+              <m:t>Q</m:t>
+            </m:r>
+          </m:e>
+          <m:sub>
+            <m:r>
+              <w:rPr>
+                <w:rFonts w:ascii="Cambria Math" w:hAnsi="Cambria Math"/>
+              </w:rPr>
+              <m:t>8</m:t>
+            </m:r>
+          </m:sub>
+        </m:sSub>
+      </m:oMath>
+      <w:r>
+        <w:rPr>
+          <w:rFonts w:eastAsiaTheme="minorEastAsia"/>
+        </w:rPr>
+        <w:t xml:space="preserve"> Transistor’s Base </w:t>
+      </w:r>
+      <m:oMath>
+        <m:sSub>
+          <m:sSubPr>
+            <m:ctrlPr>
+              <w:rPr>
+                <w:rFonts w:ascii="Cambria Math" w:eastAsiaTheme="minorEastAsia" w:hAnsi="Cambria Math"/>
+                <w:i/>
+              </w:rPr>
+            </m:ctrlPr>
+          </m:sSubPr>
+          <m:e>
+            <m:r>
+              <w:rPr>
+                <w:rFonts w:ascii="Cambria Math" w:eastAsiaTheme="minorEastAsia" w:hAnsi="Cambria Math"/>
+              </w:rPr>
+              <m:t>R</m:t>
+            </m:r>
+          </m:e>
+          <m:sub>
+            <m:sSub>
+              <m:sSubPr>
+                <m:ctrlPr>
+                  <w:rPr>
+                    <w:rFonts w:ascii="Cambria Math" w:eastAsiaTheme="minorEastAsia" w:hAnsi="Cambria Math"/>
+                    <w:i/>
+                  </w:rPr>
+                </m:ctrlPr>
+              </m:sSubPr>
+              <m:e>
+                <m:r>
+                  <w:rPr>
+                    <w:rFonts w:ascii="Cambria Math" w:eastAsiaTheme="minorEastAsia" w:hAnsi="Cambria Math"/>
+                  </w:rPr>
+                  <m:t>b</m:t>
+                </m:r>
+              </m:e>
+              <m:sub>
+                <m:d>
+                  <m:dPr>
+                    <m:ctrlPr>
+                      <w:rPr>
+                        <w:rFonts w:ascii="Cambria Math" w:eastAsiaTheme="minorEastAsia" w:hAnsi="Cambria Math"/>
+                        <w:i/>
+                      </w:rPr>
+                    </m:ctrlPr>
+                  </m:dPr>
+                  <m:e>
+                    <m:sSub>
+                      <m:sSubPr>
+                        <m:ctrlPr>
+                          <w:rPr>
+                            <w:rFonts w:ascii="Cambria Math" w:eastAsiaTheme="minorEastAsia" w:hAnsi="Cambria Math"/>
+                            <w:i/>
+                          </w:rPr>
+                        </m:ctrlPr>
+                      </m:sSubPr>
+                      <m:e>
+                        <m:r>
+                          <w:rPr>
+                            <w:rFonts w:ascii="Cambria Math" w:eastAsiaTheme="minorEastAsia" w:hAnsi="Cambria Math"/>
+                          </w:rPr>
+                          <m:t>Q</m:t>
+                        </m:r>
+                      </m:e>
+                      <m:sub>
+                        <m:r>
+                          <w:rPr>
+                            <w:rFonts w:ascii="Cambria Math" w:eastAsiaTheme="minorEastAsia" w:hAnsi="Cambria Math"/>
+                          </w:rPr>
+                          <m:t>8</m:t>
+                        </m:r>
+                      </m:sub>
+                    </m:sSub>
+                  </m:e>
+                </m:d>
+              </m:sub>
+            </m:sSub>
+          </m:sub>
+        </m:sSub>
+      </m:oMath>
+      <w:r>
+        <w:rPr>
+          <w:rFonts w:eastAsiaTheme="minorEastAsia"/>
+        </w:rPr>
+        <w:t xml:space="preserve"> needs to be calculated:</w:t>
+      </w:r>
+    </w:p>
+    <w:p>
+      <w:pPr>
+        <w:jc w:val="both"/>
+      </w:pPr>
+      <m:oMathPara>
+        <m:oMath>
+          <m:r>
+            <w:rPr>
+              <w:rFonts w:ascii="Cambria Math" w:hAnsi="Cambria Math"/>
+            </w:rPr>
+            <m:t>cold_water_pump_circuit=</m:t>
+          </m:r>
+          <m:sSub>
+            <m:sSubPr>
+              <m:ctrlPr>
+                <w:rPr>
+                  <w:rFonts w:ascii="Cambria Math" w:hAnsi="Cambria Math"/>
+                  <w:i/>
+                </w:rPr>
+              </m:ctrlPr>
+            </m:sSubPr>
+            <m:e>
+              <m:r>
+                <w:rPr>
+                  <w:rFonts w:ascii="Cambria Math" w:hAnsi="Cambria Math"/>
+                </w:rPr>
+                <m:t>I</m:t>
+              </m:r>
+            </m:e>
+            <m:sub>
+              <m:sSub>
+                <m:sSubPr>
+                  <m:ctrlPr>
+                    <w:rPr>
+                      <w:rFonts w:ascii="Cambria Math" w:hAnsi="Cambria Math"/>
+                      <w:i/>
+                    </w:rPr>
+                  </m:ctrlPr>
+                </m:sSubPr>
+                <m:e>
+                  <m:r>
+                    <w:rPr>
+                      <w:rFonts w:ascii="Cambria Math" w:hAnsi="Cambria Math"/>
+                    </w:rPr>
+                    <m:t>b</m:t>
+                  </m:r>
+                </m:e>
+                <m:sub>
+                  <m:d>
+                    <m:dPr>
+                      <m:ctrlPr>
+                        <w:rPr>
+                          <w:rFonts w:ascii="Cambria Math" w:hAnsi="Cambria Math"/>
+                          <w:i/>
+                        </w:rPr>
+                      </m:ctrlPr>
+                    </m:dPr>
+                    <m:e>
+                      <m:sSub>
+                        <m:sSubPr>
+                          <m:ctrlPr>
+                            <w:rPr>
+                              <w:rFonts w:ascii="Cambria Math" w:hAnsi="Cambria Math"/>
+                              <w:i/>
+                            </w:rPr>
+                          </m:ctrlPr>
+                        </m:sSubPr>
+                        <m:e>
+                          <m:r>
+                            <w:rPr>
+                              <w:rFonts w:ascii="Cambria Math" w:hAnsi="Cambria Math"/>
+                            </w:rPr>
+                            <m:t>Q</m:t>
+                          </m:r>
+                        </m:e>
+                        <m:sub>
+                          <m:r>
+                            <w:rPr>
+                              <w:rFonts w:ascii="Cambria Math" w:hAnsi="Cambria Math"/>
+                            </w:rPr>
+                            <m:t>8</m:t>
+                          </m:r>
+                        </m:sub>
+                      </m:sSub>
+                    </m:e>
+                  </m:d>
+                </m:sub>
+              </m:sSub>
+            </m:sub>
+          </m:sSub>
+          <m:sSub>
+            <m:sSubPr>
+              <m:ctrlPr>
+                <w:rPr>
+                  <w:rFonts w:ascii="Cambria Math" w:eastAsiaTheme="minorEastAsia" w:hAnsi="Cambria Math"/>
+                  <w:i/>
+                </w:rPr>
+              </m:ctrlPr>
+            </m:sSubPr>
+            <m:e>
+              <m:r>
+                <w:rPr>
+                  <w:rFonts w:ascii="Cambria Math" w:eastAsiaTheme="minorEastAsia" w:hAnsi="Cambria Math"/>
+                </w:rPr>
+                <m:t>R</m:t>
+              </m:r>
+            </m:e>
+            <m:sub>
+              <m:sSub>
+                <m:sSubPr>
+                  <m:ctrlPr>
+                    <w:rPr>
+                      <w:rFonts w:ascii="Cambria Math" w:eastAsiaTheme="minorEastAsia" w:hAnsi="Cambria Math"/>
+                      <w:i/>
+                    </w:rPr>
+                  </m:ctrlPr>
+                </m:sSubPr>
+                <m:e>
+                  <m:r>
+                    <w:rPr>
+                      <w:rFonts w:ascii="Cambria Math" w:eastAsiaTheme="minorEastAsia" w:hAnsi="Cambria Math"/>
+                    </w:rPr>
+                    <m:t>b</m:t>
+                  </m:r>
+                </m:e>
+                <m:sub>
+                  <m:d>
+                    <m:dPr>
+                      <m:ctrlPr>
+                        <w:rPr>
+                          <w:rFonts w:ascii="Cambria Math" w:eastAsiaTheme="minorEastAsia" w:hAnsi="Cambria Math"/>
+                          <w:i/>
+                        </w:rPr>
+                      </m:ctrlPr>
+                    </m:dPr>
+                    <m:e>
+                      <m:sSub>
+                        <m:sSubPr>
+                          <m:ctrlPr>
+                            <w:rPr>
+                              <w:rFonts w:ascii="Cambria Math" w:eastAsiaTheme="minorEastAsia" w:hAnsi="Cambria Math"/>
+                              <w:i/>
+                            </w:rPr>
+                          </m:ctrlPr>
+                        </m:sSubPr>
+                        <m:e>
+                          <m:r>
+                            <w:rPr>
+                              <w:rFonts w:ascii="Cambria Math" w:eastAsiaTheme="minorEastAsia" w:hAnsi="Cambria Math"/>
+                            </w:rPr>
+                            <m:t>Q</m:t>
+                          </m:r>
+                        </m:e>
+                        <m:sub>
+                          <m:r>
+                            <w:rPr>
+                              <w:rFonts w:ascii="Cambria Math" w:eastAsiaTheme="minorEastAsia" w:hAnsi="Cambria Math"/>
+                            </w:rPr>
+                            <m:t>8</m:t>
+                          </m:r>
+                        </m:sub>
+                      </m:sSub>
+                    </m:e>
+                  </m:d>
+                </m:sub>
+              </m:sSub>
+            </m:sub>
+          </m:sSub>
+          <m:r>
+            <w:rPr>
+              <w:rFonts w:ascii="Cambria Math" w:eastAsiaTheme="minorEastAsia" w:hAnsi="Cambria Math"/>
+            </w:rPr>
+            <m:t>+</m:t>
+          </m:r>
+          <m:sSub>
+            <m:sSubPr>
+              <m:ctrlPr>
+                <w:rPr>
+                  <w:rFonts w:ascii="Cambria Math" w:hAnsi="Cambria Math"/>
+                  <w:i/>
+                </w:rPr>
+              </m:ctrlPr>
+            </m:sSubPr>
+            <m:e>
+              <m:r>
+                <w:rPr>
+                  <w:rFonts w:ascii="Cambria Math" w:hAnsi="Cambria Math"/>
+                </w:rPr>
+                <m:t>V</m:t>
+              </m:r>
+            </m:e>
+            <m:sub>
+              <m:r>
+                <w:rPr>
+                  <w:rFonts w:ascii="Cambria Math" w:hAnsi="Cambria Math"/>
+                </w:rPr>
+                <m:t>b</m:t>
+              </m:r>
+              <m:sSub>
+                <m:sSubPr>
+                  <m:ctrlPr>
+                    <w:rPr>
+                      <w:rFonts w:ascii="Cambria Math" w:hAnsi="Cambria Math"/>
+                      <w:i/>
+                    </w:rPr>
+                  </m:ctrlPr>
+                </m:sSubPr>
+                <m:e>
+                  <m:r>
+                    <w:rPr>
+                      <w:rFonts w:ascii="Cambria Math" w:hAnsi="Cambria Math"/>
+                    </w:rPr>
+                    <m:t>e</m:t>
+                  </m:r>
+                </m:e>
+                <m:sub>
+                  <m:d>
+                    <m:dPr>
+                      <m:ctrlPr>
+                        <w:rPr>
+                          <w:rFonts w:ascii="Cambria Math" w:hAnsi="Cambria Math"/>
+                          <w:i/>
+                        </w:rPr>
+                      </m:ctrlPr>
+                    </m:dPr>
+                    <m:e>
+                      <m:sSub>
+                        <m:sSubPr>
+                          <m:ctrlPr>
+                            <w:rPr>
+                              <w:rFonts w:ascii="Cambria Math" w:hAnsi="Cambria Math"/>
+                              <w:i/>
+                            </w:rPr>
+                          </m:ctrlPr>
+                        </m:sSubPr>
+                        <m:e>
+                          <m:r>
+                            <w:rPr>
+                              <w:rFonts w:ascii="Cambria Math" w:hAnsi="Cambria Math"/>
+                            </w:rPr>
+                            <m:t>Q</m:t>
+                          </m:r>
+                        </m:e>
+                        <m:sub>
+                          <m:r>
+                            <w:rPr>
+                              <w:rFonts w:ascii="Cambria Math" w:hAnsi="Cambria Math"/>
+                            </w:rPr>
+                            <m:t>8</m:t>
+                          </m:r>
+                        </m:sub>
+                      </m:sSub>
+                    </m:e>
+                  </m:d>
+                </m:sub>
+              </m:sSub>
+            </m:sub>
+          </m:sSub>
+        </m:oMath>
+      </m:oMathPara>
+    </w:p>
+    <w:p>
+      <w:pPr>
+        <w:jc w:val="both"/>
+      </w:pPr>
+      <m:oMathPara>
+        <m:oMath>
+          <m:sSub>
+            <m:sSubPr>
+              <m:ctrlPr>
+                <w:rPr>
+                  <w:rFonts w:ascii="Cambria Math" w:hAnsi="Cambria Math"/>
+                  <w:i/>
+                </w:rPr>
+              </m:ctrlPr>
+            </m:sSubPr>
+            <m:e>
+              <m:r>
+                <w:rPr>
+                  <w:rFonts w:ascii="Cambria Math" w:hAnsi="Cambria Math"/>
+                </w:rPr>
+                <m:t>I</m:t>
+              </m:r>
+            </m:e>
+            <m:sub>
+              <m:sSub>
+                <m:sSubPr>
+                  <m:ctrlPr>
+                    <w:rPr>
+                      <w:rFonts w:ascii="Cambria Math" w:hAnsi="Cambria Math"/>
+                      <w:i/>
+                    </w:rPr>
+                  </m:ctrlPr>
+                </m:sSubPr>
+                <m:e>
+                  <m:r>
+                    <w:rPr>
+                      <w:rFonts w:ascii="Cambria Math" w:hAnsi="Cambria Math"/>
+                    </w:rPr>
+                    <m:t>b</m:t>
+                  </m:r>
+                </m:e>
+                <m:sub>
+                  <m:d>
+                    <m:dPr>
+                      <m:ctrlPr>
+                        <w:rPr>
+                          <w:rFonts w:ascii="Cambria Math" w:hAnsi="Cambria Math"/>
+                          <w:i/>
+                        </w:rPr>
+                      </m:ctrlPr>
+                    </m:dPr>
+                    <m:e>
+                      <m:sSub>
+                        <m:sSubPr>
+                          <m:ctrlPr>
+                            <w:rPr>
+                              <w:rFonts w:ascii="Cambria Math" w:hAnsi="Cambria Math"/>
+                              <w:i/>
+                            </w:rPr>
+                          </m:ctrlPr>
+                        </m:sSubPr>
+                        <m:e>
+                          <m:r>
+                            <w:rPr>
+                              <w:rFonts w:ascii="Cambria Math" w:hAnsi="Cambria Math"/>
+                            </w:rPr>
+                            <m:t>Q</m:t>
+                          </m:r>
+                        </m:e>
+                        <m:sub>
+                          <m:r>
+                            <w:rPr>
+                              <w:rFonts w:ascii="Cambria Math" w:hAnsi="Cambria Math"/>
+                            </w:rPr>
+                            <m:t>8</m:t>
+                          </m:r>
+                        </m:sub>
+                      </m:sSub>
+                    </m:e>
+                  </m:d>
+                </m:sub>
+              </m:sSub>
+            </m:sub>
+          </m:sSub>
+          <m:sSub>
+            <m:sSubPr>
+              <m:ctrlPr>
+                <w:rPr>
+                  <w:rFonts w:ascii="Cambria Math" w:eastAsiaTheme="minorEastAsia" w:hAnsi="Cambria Math"/>
+                  <w:i/>
+                </w:rPr>
+              </m:ctrlPr>
+            </m:sSubPr>
+            <m:e>
+              <m:r>
+                <w:rPr>
+                  <w:rFonts w:ascii="Cambria Math" w:eastAsiaTheme="minorEastAsia" w:hAnsi="Cambria Math"/>
+                </w:rPr>
+                <m:t>R</m:t>
+              </m:r>
+            </m:e>
+            <m:sub>
+              <m:sSub>
+                <m:sSubPr>
+                  <m:ctrlPr>
+                    <w:rPr>
+                      <w:rFonts w:ascii="Cambria Math" w:eastAsiaTheme="minorEastAsia" w:hAnsi="Cambria Math"/>
+                      <w:i/>
+                    </w:rPr>
+                  </m:ctrlPr>
+                </m:sSubPr>
+                <m:e>
+                  <m:r>
+                    <w:rPr>
+                      <w:rFonts w:ascii="Cambria Math" w:eastAsiaTheme="minorEastAsia" w:hAnsi="Cambria Math"/>
+                    </w:rPr>
+                    <m:t>b</m:t>
+                  </m:r>
+                </m:e>
+                <m:sub>
+                  <m:d>
+                    <m:dPr>
+                      <m:ctrlPr>
+                        <w:rPr>
+                          <w:rFonts w:ascii="Cambria Math" w:eastAsiaTheme="minorEastAsia" w:hAnsi="Cambria Math"/>
+                          <w:i/>
+                        </w:rPr>
+                      </m:ctrlPr>
+                    </m:dPr>
+                    <m:e>
+                      <m:sSub>
+                        <m:sSubPr>
+                          <m:ctrlPr>
+                            <w:rPr>
+                              <w:rFonts w:ascii="Cambria Math" w:eastAsiaTheme="minorEastAsia" w:hAnsi="Cambria Math"/>
+                              <w:i/>
+                            </w:rPr>
+                          </m:ctrlPr>
+                        </m:sSubPr>
+                        <m:e>
+                          <m:r>
+                            <w:rPr>
+                              <w:rFonts w:ascii="Cambria Math" w:eastAsiaTheme="minorEastAsia" w:hAnsi="Cambria Math"/>
+                            </w:rPr>
+                            <m:t>Q</m:t>
+                          </m:r>
+                        </m:e>
+                        <m:sub>
+                          <m:r>
+                            <w:rPr>
+                              <w:rFonts w:ascii="Cambria Math" w:eastAsiaTheme="minorEastAsia" w:hAnsi="Cambria Math"/>
+                            </w:rPr>
+                            <m:t>8</m:t>
+                          </m:r>
+                        </m:sub>
+                      </m:sSub>
+                    </m:e>
+                  </m:d>
+                </m:sub>
+              </m:sSub>
+            </m:sub>
+          </m:sSub>
+          <m:r>
+            <w:rPr>
+              <w:rFonts w:ascii="Cambria Math" w:hAnsi="Cambria Math"/>
+            </w:rPr>
+            <m:t>=cold_water_pump_circuit</m:t>
+          </m:r>
+          <m:r>
+            <w:rPr>
+              <w:rFonts w:ascii="Cambria Math" w:eastAsiaTheme="minorEastAsia" w:hAnsi="Cambria Math"/>
+            </w:rPr>
+            <m:t>-</m:t>
+          </m:r>
+          <m:sSub>
+            <m:sSubPr>
+              <m:ctrlPr>
+                <w:rPr>
+                  <w:rFonts w:ascii="Cambria Math" w:hAnsi="Cambria Math"/>
+                  <w:i/>
+                </w:rPr>
+              </m:ctrlPr>
+            </m:sSubPr>
+            <m:e>
+              <m:r>
+                <w:rPr>
+                  <w:rFonts w:ascii="Cambria Math" w:hAnsi="Cambria Math"/>
+                </w:rPr>
+                <m:t>V</m:t>
+              </m:r>
+            </m:e>
+            <m:sub>
+              <m:r>
+                <w:rPr>
+                  <w:rFonts w:ascii="Cambria Math" w:hAnsi="Cambria Math"/>
+                </w:rPr>
+                <m:t>b</m:t>
+              </m:r>
+              <m:sSub>
+                <m:sSubPr>
+                  <m:ctrlPr>
+                    <w:rPr>
+                      <w:rFonts w:ascii="Cambria Math" w:hAnsi="Cambria Math"/>
+                      <w:i/>
+                    </w:rPr>
+                  </m:ctrlPr>
+                </m:sSubPr>
+                <m:e>
+                  <m:r>
+                    <w:rPr>
+                      <w:rFonts w:ascii="Cambria Math" w:hAnsi="Cambria Math"/>
+                    </w:rPr>
+                    <m:t>e</m:t>
+                  </m:r>
+                </m:e>
+                <m:sub>
+                  <m:d>
+                    <m:dPr>
+                      <m:ctrlPr>
+                        <w:rPr>
+                          <w:rFonts w:ascii="Cambria Math" w:hAnsi="Cambria Math"/>
+                          <w:i/>
+                        </w:rPr>
+                      </m:ctrlPr>
+                    </m:dPr>
+                    <m:e>
+                      <m:sSub>
+                        <m:sSubPr>
+                          <m:ctrlPr>
+                            <w:rPr>
+                              <w:rFonts w:ascii="Cambria Math" w:hAnsi="Cambria Math"/>
+                              <w:i/>
+                            </w:rPr>
+                          </m:ctrlPr>
+                        </m:sSubPr>
+                        <m:e>
+                          <m:r>
+                            <w:rPr>
+                              <w:rFonts w:ascii="Cambria Math" w:hAnsi="Cambria Math"/>
+                            </w:rPr>
+                            <m:t>Q</m:t>
+                          </m:r>
+                        </m:e>
+                        <m:sub>
+                          <m:r>
+                            <w:rPr>
+                              <w:rFonts w:ascii="Cambria Math" w:hAnsi="Cambria Math"/>
+                            </w:rPr>
+                            <m:t>8</m:t>
+                          </m:r>
+                        </m:sub>
+                      </m:sSub>
+                    </m:e>
+                  </m:d>
+                </m:sub>
+              </m:sSub>
+            </m:sub>
+          </m:sSub>
+        </m:oMath>
+      </m:oMathPara>
+    </w:p>
+    <w:p>
+      <w:pPr>
+        <w:jc w:val="both"/>
+      </w:pPr>
+      <m:oMathPara>
+        <m:oMath>
+          <m:sSub>
+            <m:sSubPr>
+              <m:ctrlPr>
+                <w:rPr>
+                  <w:rFonts w:ascii="Cambria Math" w:eastAsiaTheme="minorEastAsia" w:hAnsi="Cambria Math"/>
+                  <w:i/>
+                </w:rPr>
+              </m:ctrlPr>
+            </m:sSubPr>
+            <m:e>
+              <m:r>
+                <w:rPr>
+                  <w:rFonts w:ascii="Cambria Math" w:eastAsiaTheme="minorEastAsia" w:hAnsi="Cambria Math"/>
+                </w:rPr>
+                <m:t>R</m:t>
+              </m:r>
+            </m:e>
+            <m:sub>
+              <m:sSub>
+                <m:sSubPr>
+                  <m:ctrlPr>
+                    <w:rPr>
+                      <w:rFonts w:ascii="Cambria Math" w:eastAsiaTheme="minorEastAsia" w:hAnsi="Cambria Math"/>
+                      <w:i/>
+                    </w:rPr>
+                  </m:ctrlPr>
+                </m:sSubPr>
+                <m:e>
+                  <m:r>
+                    <w:rPr>
+                      <w:rFonts w:ascii="Cambria Math" w:eastAsiaTheme="minorEastAsia" w:hAnsi="Cambria Math"/>
+                    </w:rPr>
+                    <m:t>b</m:t>
+                  </m:r>
+                </m:e>
+                <m:sub>
+                  <m:d>
+                    <m:dPr>
+                      <m:ctrlPr>
+                        <w:rPr>
+                          <w:rFonts w:ascii="Cambria Math" w:eastAsiaTheme="minorEastAsia" w:hAnsi="Cambria Math"/>
+                          <w:i/>
+                        </w:rPr>
+                      </m:ctrlPr>
+                    </m:dPr>
+                    <m:e>
+                      <m:sSub>
+                        <m:sSubPr>
+                          <m:ctrlPr>
+                            <w:rPr>
+                              <w:rFonts w:ascii="Cambria Math" w:eastAsiaTheme="minorEastAsia" w:hAnsi="Cambria Math"/>
+                              <w:i/>
+                            </w:rPr>
+                          </m:ctrlPr>
+                        </m:sSubPr>
+                        <m:e>
+                          <m:r>
+                            <w:rPr>
+                              <w:rFonts w:ascii="Cambria Math" w:eastAsiaTheme="minorEastAsia" w:hAnsi="Cambria Math"/>
+                            </w:rPr>
+                            <m:t>Q</m:t>
+                          </m:r>
+                        </m:e>
+                        <m:sub>
+                          <m:r>
+                            <w:rPr>
+                              <w:rFonts w:ascii="Cambria Math" w:eastAsiaTheme="minorEastAsia" w:hAnsi="Cambria Math"/>
+                            </w:rPr>
+                            <m:t>8</m:t>
+                          </m:r>
+                        </m:sub>
+                      </m:sSub>
+                    </m:e>
+                  </m:d>
+                </m:sub>
+              </m:sSub>
+            </m:sub>
+          </m:sSub>
+          <m:r>
+            <w:rPr>
+              <w:rFonts w:ascii="Cambria Math" w:hAnsi="Cambria Math"/>
+            </w:rPr>
+            <m:t>=</m:t>
+          </m:r>
+          <m:f>
+            <m:fPr>
+              <m:ctrlPr>
+                <w:rPr>
+                  <w:rFonts w:ascii="Cambria Math" w:hAnsi="Cambria Math"/>
+                  <w:i/>
+                </w:rPr>
+              </m:ctrlPr>
+            </m:fPr>
+            <m:num>
+              <m:r>
+                <w:rPr>
+                  <w:rFonts w:ascii="Cambria Math" w:hAnsi="Cambria Math"/>
+                </w:rPr>
+                <m:t>cold_water_pump_circuit</m:t>
+              </m:r>
+              <m:r>
+                <w:rPr>
+                  <w:rFonts w:ascii="Cambria Math" w:eastAsiaTheme="minorEastAsia" w:hAnsi="Cambria Math"/>
+                </w:rPr>
+                <m:t>-</m:t>
+              </m:r>
+              <m:sSub>
+                <m:sSubPr>
+                  <m:ctrlPr>
+                    <w:rPr>
+                      <w:rFonts w:ascii="Cambria Math" w:hAnsi="Cambria Math"/>
+                      <w:i/>
+                    </w:rPr>
+                  </m:ctrlPr>
+                </m:sSubPr>
+                <m:e>
+                  <m:r>
+                    <w:rPr>
+                      <w:rFonts w:ascii="Cambria Math" w:hAnsi="Cambria Math"/>
+                    </w:rPr>
+                    <m:t>V</m:t>
+                  </m:r>
+                </m:e>
+                <m:sub>
+                  <m:r>
+                    <w:rPr>
+                      <w:rFonts w:ascii="Cambria Math" w:hAnsi="Cambria Math"/>
+                    </w:rPr>
+                    <m:t>b</m:t>
+                  </m:r>
+                  <m:sSub>
+                    <m:sSubPr>
+                      <m:ctrlPr>
+                        <w:rPr>
+                          <w:rFonts w:ascii="Cambria Math" w:hAnsi="Cambria Math"/>
+                          <w:i/>
+                        </w:rPr>
+                      </m:ctrlPr>
+                    </m:sSubPr>
+                    <m:e>
+                      <m:r>
+                        <w:rPr>
+                          <w:rFonts w:ascii="Cambria Math" w:hAnsi="Cambria Math"/>
+                        </w:rPr>
+                        <m:t>e</m:t>
+                      </m:r>
+                    </m:e>
+                    <m:sub>
+                      <m:d>
+                        <m:dPr>
+                          <m:ctrlPr>
+                            <w:rPr>
+                              <w:rFonts w:ascii="Cambria Math" w:hAnsi="Cambria Math"/>
+                              <w:i/>
+                            </w:rPr>
+                          </m:ctrlPr>
+                        </m:dPr>
+                        <m:e>
+                          <m:sSub>
+                            <m:sSubPr>
+                              <m:ctrlPr>
+                                <w:rPr>
+                                  <w:rFonts w:ascii="Cambria Math" w:hAnsi="Cambria Math"/>
+                                  <w:i/>
+                                </w:rPr>
+                              </m:ctrlPr>
+                            </m:sSubPr>
+                            <m:e>
+                              <m:r>
+                                <w:rPr>
+                                  <w:rFonts w:ascii="Cambria Math" w:hAnsi="Cambria Math"/>
+                                </w:rPr>
+                                <m:t>Q</m:t>
+                              </m:r>
+                            </m:e>
+                            <m:sub>
+                              <m:r>
+                                <w:rPr>
+                                  <w:rFonts w:ascii="Cambria Math" w:hAnsi="Cambria Math"/>
+                                </w:rPr>
+                                <m:t>8</m:t>
+                              </m:r>
+                            </m:sub>
+                          </m:sSub>
+                        </m:e>
+                      </m:d>
+                    </m:sub>
+                  </m:sSub>
+                </m:sub>
+              </m:sSub>
+            </m:num>
+            <m:den>
+              <m:sSub>
+                <m:sSubPr>
+                  <m:ctrlPr>
+                    <w:rPr>
+                      <w:rFonts w:ascii="Cambria Math" w:hAnsi="Cambria Math"/>
+                      <w:i/>
+                    </w:rPr>
+                  </m:ctrlPr>
+                </m:sSubPr>
+                <m:e>
+                  <m:r>
+                    <w:rPr>
+                      <w:rFonts w:ascii="Cambria Math" w:hAnsi="Cambria Math"/>
+                    </w:rPr>
+                    <m:t>I</m:t>
+                  </m:r>
+                </m:e>
+                <m:sub>
+                  <m:sSub>
+                    <m:sSubPr>
+                      <m:ctrlPr>
+                        <w:rPr>
+                          <w:rFonts w:ascii="Cambria Math" w:hAnsi="Cambria Math"/>
+                          <w:i/>
+                        </w:rPr>
+                      </m:ctrlPr>
+                    </m:sSubPr>
+                    <m:e>
+                      <m:r>
+                        <w:rPr>
+                          <w:rFonts w:ascii="Cambria Math" w:hAnsi="Cambria Math"/>
+                        </w:rPr>
+                        <m:t>b</m:t>
+                      </m:r>
+                    </m:e>
+                    <m:sub>
+                      <m:d>
+                        <m:dPr>
+                          <m:ctrlPr>
+                            <w:rPr>
+                              <w:rFonts w:ascii="Cambria Math" w:hAnsi="Cambria Math"/>
+                              <w:i/>
+                            </w:rPr>
+                          </m:ctrlPr>
+                        </m:dPr>
+                        <m:e>
+                          <m:sSub>
+                            <m:sSubPr>
+                              <m:ctrlPr>
+                                <w:rPr>
+                                  <w:rFonts w:ascii="Cambria Math" w:hAnsi="Cambria Math"/>
+                                  <w:i/>
+                                </w:rPr>
+                              </m:ctrlPr>
+                            </m:sSubPr>
+                            <m:e>
+                              <m:r>
+                                <w:rPr>
+                                  <w:rFonts w:ascii="Cambria Math" w:hAnsi="Cambria Math"/>
+                                </w:rPr>
+                                <m:t>Q</m:t>
+                              </m:r>
+                            </m:e>
+                            <m:sub>
+                              <m:r>
+                                <w:rPr>
+                                  <w:rFonts w:ascii="Cambria Math" w:hAnsi="Cambria Math"/>
+                                </w:rPr>
+                                <m:t>8</m:t>
+                              </m:r>
+                            </m:sub>
+                          </m:sSub>
+                        </m:e>
+                      </m:d>
+                    </m:sub>
+                  </m:sSub>
+                </m:sub>
+              </m:sSub>
+            </m:den>
+          </m:f>
+        </m:oMath>
+      </m:oMathPara>
+    </w:p>
+    <w:p>
+      <w:pPr>
+        <w:jc w:val="both"/>
+      </w:pPr>
+      <m:oMathPara>
+        <m:oMath>
+          <m:sSub>
+            <m:sSubPr>
+              <m:ctrlPr>
+                <w:rPr>
+                  <w:rFonts w:ascii="Cambria Math" w:eastAsiaTheme="minorEastAsia" w:hAnsi="Cambria Math"/>
+                  <w:i/>
+                </w:rPr>
+              </m:ctrlPr>
+            </m:sSubPr>
+            <m:e>
+              <m:r>
+                <w:rPr>
+                  <w:rFonts w:ascii="Cambria Math" w:eastAsiaTheme="minorEastAsia" w:hAnsi="Cambria Math"/>
+                </w:rPr>
+                <m:t>R</m:t>
+              </m:r>
+            </m:e>
+            <m:sub>
+              <m:sSub>
+                <m:sSubPr>
+                  <m:ctrlPr>
+                    <w:rPr>
+                      <w:rFonts w:ascii="Cambria Math" w:eastAsiaTheme="minorEastAsia" w:hAnsi="Cambria Math"/>
+                      <w:i/>
+                    </w:rPr>
+                  </m:ctrlPr>
+                </m:sSubPr>
+                <m:e>
+                  <m:r>
+                    <w:rPr>
+                      <w:rFonts w:ascii="Cambria Math" w:eastAsiaTheme="minorEastAsia" w:hAnsi="Cambria Math"/>
+                    </w:rPr>
+                    <m:t>b</m:t>
+                  </m:r>
+                </m:e>
+                <m:sub>
+                  <m:d>
+                    <m:dPr>
+                      <m:ctrlPr>
+                        <w:rPr>
+                          <w:rFonts w:ascii="Cambria Math" w:eastAsiaTheme="minorEastAsia" w:hAnsi="Cambria Math"/>
+                          <w:i/>
+                        </w:rPr>
+                      </m:ctrlPr>
+                    </m:dPr>
+                    <m:e>
+                      <m:sSub>
+                        <m:sSubPr>
+                          <m:ctrlPr>
+                            <w:rPr>
+                              <w:rFonts w:ascii="Cambria Math" w:eastAsiaTheme="minorEastAsia" w:hAnsi="Cambria Math"/>
+                              <w:i/>
+                            </w:rPr>
+                          </m:ctrlPr>
+                        </m:sSubPr>
+                        <m:e>
+                          <m:r>
+                            <w:rPr>
+                              <w:rFonts w:ascii="Cambria Math" w:eastAsiaTheme="minorEastAsia" w:hAnsi="Cambria Math"/>
+                            </w:rPr>
+                            <m:t>Q</m:t>
+                          </m:r>
+                        </m:e>
+                        <m:sub>
+                          <m:r>
+                            <w:rPr>
+                              <w:rFonts w:ascii="Cambria Math" w:eastAsiaTheme="minorEastAsia" w:hAnsi="Cambria Math"/>
+                            </w:rPr>
+                            <m:t>8</m:t>
+                          </m:r>
+                        </m:sub>
+                      </m:sSub>
+                    </m:e>
+                  </m:d>
+                </m:sub>
+              </m:sSub>
+            </m:sub>
+          </m:sSub>
+          <m:r>
+            <w:rPr>
+              <w:rFonts w:ascii="Cambria Math" w:hAnsi="Cambria Math"/>
+            </w:rPr>
+            <m:t>≈</m:t>
+          </m:r>
+          <m:f>
+            <m:fPr>
+              <m:ctrlPr>
+                <w:rPr>
+                  <w:rFonts w:ascii="Cambria Math" w:hAnsi="Cambria Math"/>
+                  <w:i/>
+                </w:rPr>
+              </m:ctrlPr>
+            </m:fPr>
+            <m:num>
+              <m:d>
+                <m:dPr>
+                  <m:ctrlPr>
+                    <w:rPr>
+                      <w:rFonts w:ascii="Cambria Math" w:hAnsi="Cambria Math"/>
+                      <w:i/>
+                    </w:rPr>
+                  </m:ctrlPr>
+                </m:dPr>
+                <m:e>
+                  <m:r>
+                    <w:rPr>
+                      <w:rFonts w:ascii="Cambria Math" w:hAnsi="Cambria Math"/>
+                    </w:rPr>
+                    <m:t>3.3</m:t>
+                  </m:r>
+                </m:e>
+              </m:d>
+              <m:r>
+                <w:rPr>
+                  <w:rFonts w:ascii="Cambria Math" w:eastAsiaTheme="minorEastAsia" w:hAnsi="Cambria Math"/>
+                </w:rPr>
+                <m:t>-</m:t>
+              </m:r>
+              <m:d>
+                <m:dPr>
+                  <m:ctrlPr>
+                    <w:rPr>
+                      <w:rFonts w:ascii="Cambria Math" w:hAnsi="Cambria Math"/>
+                      <w:i/>
+                    </w:rPr>
+                  </m:ctrlPr>
+                </m:dPr>
+                <m:e>
+                  <m:r>
+                    <w:rPr>
+                      <w:rFonts w:ascii="Cambria Math" w:hAnsi="Cambria Math"/>
+                    </w:rPr>
+                    <m:t>0.88</m:t>
+                  </m:r>
+                </m:e>
+              </m:d>
+            </m:num>
+            <m:den>
+              <m:d>
+                <m:dPr>
+                  <m:ctrlPr>
+                    <w:rPr>
+                      <w:rFonts w:ascii="Cambria Math" w:hAnsi="Cambria Math"/>
+                      <w:i/>
+                    </w:rPr>
+                  </m:ctrlPr>
+                </m:dPr>
+                <m:e>
+                  <m:r>
+                    <w:rPr>
+                      <w:rFonts w:ascii="Cambria Math" w:hAnsi="Cambria Math"/>
+                    </w:rPr>
+                    <m:t>10x</m:t>
+                  </m:r>
+                  <m:sSup>
+                    <m:sSupPr>
+                      <m:ctrlPr>
+                        <w:rPr>
+                          <w:rFonts w:ascii="Cambria Math" w:hAnsi="Cambria Math"/>
+                          <w:i/>
+                        </w:rPr>
+                      </m:ctrlPr>
+                    </m:sSupPr>
+                    <m:e>
+                      <m:r>
+                        <w:rPr>
+                          <w:rFonts w:ascii="Cambria Math" w:hAnsi="Cambria Math"/>
+                        </w:rPr>
+                        <m:t>10</m:t>
+                      </m:r>
+                    </m:e>
+                    <m:sup>
+                      <m:r>
+                        <w:rPr>
+                          <w:rFonts w:ascii="Cambria Math" w:hAnsi="Cambria Math"/>
+                        </w:rPr>
+                        <m:t>-3</m:t>
+                      </m:r>
+                    </m:sup>
+                  </m:sSup>
+                </m:e>
+              </m:d>
+            </m:den>
+          </m:f>
+        </m:oMath>
+      </m:oMathPara>
+    </w:p>
+    <w:p>
+      <w:pPr>
+        <w:jc w:val="both"/>
+      </w:pPr>
+      <m:oMathPara>
+        <m:oMath>
+          <m:sSub>
+            <m:sSubPr>
+              <m:ctrlPr>
+                <w:rPr>
+                  <w:rFonts w:ascii="Cambria Math" w:eastAsiaTheme="minorEastAsia" w:hAnsi="Cambria Math"/>
+                  <w:i/>
+                </w:rPr>
+              </m:ctrlPr>
+            </m:sSubPr>
+            <m:e>
+              <m:r>
+                <w:rPr>
+                  <w:rFonts w:ascii="Cambria Math" w:eastAsiaTheme="minorEastAsia" w:hAnsi="Cambria Math"/>
+                </w:rPr>
+                <m:t>R</m:t>
+              </m:r>
+            </m:e>
+            <m:sub>
+              <m:sSub>
+                <m:sSubPr>
+                  <m:ctrlPr>
+                    <w:rPr>
+                      <w:rFonts w:ascii="Cambria Math" w:eastAsiaTheme="minorEastAsia" w:hAnsi="Cambria Math"/>
+                      <w:i/>
+                    </w:rPr>
+                  </m:ctrlPr>
+                </m:sSubPr>
+                <m:e>
+                  <m:r>
+                    <w:rPr>
+                      <w:rFonts w:ascii="Cambria Math" w:eastAsiaTheme="minorEastAsia" w:hAnsi="Cambria Math"/>
+                    </w:rPr>
+                    <m:t>b</m:t>
+                  </m:r>
+                </m:e>
+                <m:sub>
+                  <m:d>
+                    <m:dPr>
+                      <m:ctrlPr>
+                        <w:rPr>
+                          <w:rFonts w:ascii="Cambria Math" w:eastAsiaTheme="minorEastAsia" w:hAnsi="Cambria Math"/>
+                          <w:i/>
+                        </w:rPr>
+                      </m:ctrlPr>
+                    </m:dPr>
+                    <m:e>
+                      <m:sSub>
+                        <m:sSubPr>
+                          <m:ctrlPr>
+                            <w:rPr>
+                              <w:rFonts w:ascii="Cambria Math" w:eastAsiaTheme="minorEastAsia" w:hAnsi="Cambria Math"/>
+                              <w:i/>
+                            </w:rPr>
+                          </m:ctrlPr>
+                        </m:sSubPr>
+                        <m:e>
+                          <m:r>
+                            <w:rPr>
+                              <w:rFonts w:ascii="Cambria Math" w:eastAsiaTheme="minorEastAsia" w:hAnsi="Cambria Math"/>
+                            </w:rPr>
+                            <m:t>Q</m:t>
+                          </m:r>
+                        </m:e>
+                        <m:sub>
+                          <m:r>
+                            <w:rPr>
+                              <w:rFonts w:ascii="Cambria Math" w:eastAsiaTheme="minorEastAsia" w:hAnsi="Cambria Math"/>
+                            </w:rPr>
+                            <m:t>8</m:t>
+                          </m:r>
+                        </m:sub>
+                      </m:sSub>
+                    </m:e>
+                  </m:d>
+                </m:sub>
+              </m:sSub>
+            </m:sub>
+          </m:sSub>
+          <m:r>
+            <w:rPr>
+              <w:rFonts w:ascii="Cambria Math" w:hAnsi="Cambria Math"/>
+            </w:rPr>
+            <m:t>≈</m:t>
+          </m:r>
+          <m:r>
+            <w:rPr>
+              <w:rFonts w:ascii="Cambria Math" w:eastAsiaTheme="minorEastAsia" w:hAnsi="Cambria Math"/>
+            </w:rPr>
+            <m:t>242</m:t>
+          </m:r>
+          <m:r>
+            <m:rPr>
+              <m:sty m:val="p"/>
+            </m:rPr>
+            <w:rPr>
+              <w:rFonts w:ascii="Cambria Math" w:hAnsi="Cambria Math"/>
+            </w:rPr>
+            <m:t>Ω</m:t>
+          </m:r>
+        </m:oMath>
+      </m:oMathPara>
+    </w:p>
+    <w:p>
+      <w:pPr>
+        <w:jc w:val="both"/>
+        <w:rPr>
+          <w:rFonts w:eastAsiaTheme="minorEastAsia"/>
+        </w:rPr>
+      </w:pPr>
+      <w:r>
+        <w:t xml:space="preserve">However, because according to the Mortrack Characterizations, the chosen </w:t>
+      </w:r>
+      <m:oMath>
+        <m:sSub>
+          <m:sSubPr>
+            <m:ctrlPr>
+              <w:rPr>
+                <w:rFonts w:ascii="Cambria Math" w:eastAsiaTheme="minorEastAsia" w:hAnsi="Cambria Math"/>
+                <w:i/>
+              </w:rPr>
+            </m:ctrlPr>
+          </m:sSubPr>
+          <m:e>
+            <m:r>
+              <w:rPr>
+                <w:rFonts w:ascii="Cambria Math" w:eastAsiaTheme="minorEastAsia" w:hAnsi="Cambria Math"/>
+              </w:rPr>
+              <m:t>I</m:t>
+            </m:r>
+          </m:e>
+          <m:sub>
+            <m:sSub>
+              <m:sSubPr>
+                <m:ctrlPr>
+                  <w:rPr>
+                    <w:rFonts w:ascii="Cambria Math" w:eastAsiaTheme="minorEastAsia" w:hAnsi="Cambria Math"/>
+                    <w:i/>
+                  </w:rPr>
+                </m:ctrlPr>
+              </m:sSubPr>
+              <m:e>
+                <m:r>
+                  <w:rPr>
+                    <w:rFonts w:ascii="Cambria Math" w:eastAsiaTheme="minorEastAsia" w:hAnsi="Cambria Math"/>
+                  </w:rPr>
+                  <m:t>C</m:t>
+                </m:r>
+              </m:e>
+              <m:sub>
+                <m:d>
+                  <m:dPr>
+                    <m:ctrlPr>
+                      <w:rPr>
+                        <w:rFonts w:ascii="Cambria Math" w:eastAsiaTheme="minorEastAsia" w:hAnsi="Cambria Math"/>
+                        <w:i/>
+                      </w:rPr>
+                    </m:ctrlPr>
+                  </m:dPr>
+                  <m:e>
+                    <m:sSub>
+                      <m:sSubPr>
+                        <m:ctrlPr>
+                          <w:rPr>
+                            <w:rFonts w:ascii="Cambria Math" w:eastAsiaTheme="minorEastAsia" w:hAnsi="Cambria Math"/>
+                            <w:i/>
+                          </w:rPr>
+                        </m:ctrlPr>
+                      </m:sSubPr>
+                      <m:e>
+                        <m:r>
+                          <w:rPr>
+                            <w:rFonts w:ascii="Cambria Math" w:eastAsiaTheme="minorEastAsia" w:hAnsi="Cambria Math"/>
+                          </w:rPr>
+                          <m:t>Q</m:t>
+                        </m:r>
+                      </m:e>
+                      <m:sub>
+                        <m:r>
+                          <w:rPr>
+                            <w:rFonts w:ascii="Cambria Math" w:eastAsiaTheme="minorEastAsia" w:hAnsi="Cambria Math"/>
+                          </w:rPr>
+                          <m:t>8</m:t>
+                        </m:r>
+                      </m:sub>
+                    </m:sSub>
+                  </m:e>
+                </m:d>
+              </m:sub>
+            </m:sSub>
+          </m:sub>
+        </m:sSub>
+      </m:oMath>
+      <w:r>
+        <w:rPr>
+          <w:rFonts w:eastAsiaTheme="minorEastAsia"/>
+        </w:rPr>
+        <w:t xml:space="preserve"> is near to a point where the 2N2222A Transistor will start heating whenever it is at the chosen </w:t>
+      </w:r>
+      <m:oMath>
+        <m:sSub>
+          <m:sSubPr>
+            <m:ctrlPr>
+              <w:rPr>
+                <w:rFonts w:ascii="Cambria Math" w:hAnsi="Cambria Math"/>
+                <w:i/>
+              </w:rPr>
+            </m:ctrlPr>
+          </m:sSubPr>
+          <m:e>
+            <m:r>
+              <w:rPr>
+                <w:rFonts w:ascii="Cambria Math" w:hAnsi="Cambria Math"/>
+              </w:rPr>
+              <m:t>I</m:t>
+            </m:r>
+          </m:e>
+          <m:sub>
+            <m:sSub>
+              <m:sSubPr>
+                <m:ctrlPr>
+                  <w:rPr>
+                    <w:rFonts w:ascii="Cambria Math" w:hAnsi="Cambria Math"/>
+                    <w:i/>
+                  </w:rPr>
+                </m:ctrlPr>
+              </m:sSubPr>
+              <m:e>
+                <m:r>
+                  <w:rPr>
+                    <w:rFonts w:ascii="Cambria Math" w:hAnsi="Cambria Math"/>
+                  </w:rPr>
+                  <m:t>b</m:t>
+                </m:r>
+              </m:e>
+              <m:sub>
+                <m:d>
+                  <m:dPr>
+                    <m:ctrlPr>
+                      <w:rPr>
+                        <w:rFonts w:ascii="Cambria Math" w:hAnsi="Cambria Math"/>
+                        <w:i/>
+                      </w:rPr>
+                    </m:ctrlPr>
+                  </m:dPr>
+                  <m:e>
+                    <m:sSub>
+                      <m:sSubPr>
+                        <m:ctrlPr>
+                          <w:rPr>
+                            <w:rFonts w:ascii="Cambria Math" w:hAnsi="Cambria Math"/>
+                            <w:i/>
+                          </w:rPr>
+                        </m:ctrlPr>
+                      </m:sSubPr>
+                      <m:e>
+                        <m:r>
+                          <w:rPr>
+                            <w:rFonts w:ascii="Cambria Math" w:hAnsi="Cambria Math"/>
+                          </w:rPr>
+                          <m:t>Q</m:t>
+                        </m:r>
+                      </m:e>
+                      <m:sub>
+                        <m:r>
+                          <w:rPr>
+                            <w:rFonts w:ascii="Cambria Math" w:hAnsi="Cambria Math"/>
+                          </w:rPr>
+                          <m:t>8</m:t>
+                        </m:r>
+                      </m:sub>
+                    </m:sSub>
+                  </m:e>
+                </m:d>
+              </m:sub>
+            </m:sSub>
+          </m:sub>
+        </m:sSub>
+      </m:oMath>
+      <w:r>
+        <w:rPr>
+          <w:rFonts w:eastAsiaTheme="minorEastAsia"/>
+        </w:rPr>
+        <w:t xml:space="preserve">. Also, because the author of this projects aims to design electrical circuits that do not require an external heating dissipator like a Fan or something like that, it was decided to place two parallel Resistors in place of </w:t>
+      </w:r>
+      <m:oMath>
+        <m:sSub>
+          <m:sSubPr>
+            <m:ctrlPr>
+              <w:rPr>
+                <w:rFonts w:ascii="Cambria Math" w:eastAsiaTheme="minorEastAsia" w:hAnsi="Cambria Math"/>
+                <w:i/>
+              </w:rPr>
+            </m:ctrlPr>
+          </m:sSubPr>
+          <m:e>
+            <m:r>
+              <w:rPr>
+                <w:rFonts w:ascii="Cambria Math" w:eastAsiaTheme="minorEastAsia" w:hAnsi="Cambria Math"/>
+              </w:rPr>
+              <m:t>R</m:t>
+            </m:r>
+          </m:e>
+          <m:sub>
+            <m:sSub>
+              <m:sSubPr>
+                <m:ctrlPr>
+                  <w:rPr>
+                    <w:rFonts w:ascii="Cambria Math" w:eastAsiaTheme="minorEastAsia" w:hAnsi="Cambria Math"/>
+                    <w:i/>
+                  </w:rPr>
+                </m:ctrlPr>
+              </m:sSubPr>
+              <m:e>
+                <m:r>
+                  <w:rPr>
+                    <w:rFonts w:ascii="Cambria Math" w:eastAsiaTheme="minorEastAsia" w:hAnsi="Cambria Math"/>
+                  </w:rPr>
+                  <m:t>b</m:t>
+                </m:r>
+              </m:e>
+              <m:sub>
+                <m:d>
+                  <m:dPr>
+                    <m:ctrlPr>
+                      <w:rPr>
+                        <w:rFonts w:ascii="Cambria Math" w:eastAsiaTheme="minorEastAsia" w:hAnsi="Cambria Math"/>
+                        <w:i/>
+                      </w:rPr>
+                    </m:ctrlPr>
+                  </m:dPr>
+                  <m:e>
+                    <m:sSub>
+                      <m:sSubPr>
+                        <m:ctrlPr>
+                          <w:rPr>
+                            <w:rFonts w:ascii="Cambria Math" w:eastAsiaTheme="minorEastAsia" w:hAnsi="Cambria Math"/>
+                            <w:i/>
+                          </w:rPr>
+                        </m:ctrlPr>
+                      </m:sSubPr>
+                      <m:e>
+                        <m:r>
+                          <w:rPr>
+                            <w:rFonts w:ascii="Cambria Math" w:eastAsiaTheme="minorEastAsia" w:hAnsi="Cambria Math"/>
+                          </w:rPr>
+                          <m:t>Q</m:t>
+                        </m:r>
+                      </m:e>
+                      <m:sub>
+                        <m:r>
+                          <w:rPr>
+                            <w:rFonts w:ascii="Cambria Math" w:eastAsiaTheme="minorEastAsia" w:hAnsi="Cambria Math"/>
+                          </w:rPr>
+                          <m:t>8</m:t>
+                        </m:r>
+                      </m:sub>
+                    </m:sSub>
+                  </m:e>
+                </m:d>
+              </m:sub>
+            </m:sSub>
+          </m:sub>
+        </m:sSub>
+      </m:oMath>
+      <w:r>
+        <w:rPr>
+          <w:rFonts w:eastAsiaTheme="minorEastAsia"/>
+        </w:rPr>
+        <w:t xml:space="preserve"> in an attempt to get the nearest possible required Resistor value with respect to the Resistors that the author of this project had available, where the end-result of this was to propose the following:</w:t>
+      </w:r>
+    </w:p>
+    <w:p>
+      <w:pPr>
+        <w:pBdr>
+          <w:top w:val="single" w:sz="4" w:space="1" w:color="auto"/>
+          <w:left w:val="single" w:sz="4" w:space="4" w:color="auto"/>
+          <w:bottom w:val="single" w:sz="4" w:space="1" w:color="auto"/>
+          <w:right w:val="single" w:sz="4" w:space="4" w:color="auto"/>
+        </w:pBdr>
+        <w:jc w:val="both"/>
+        <w:rPr>
+          <w:rFonts w:eastAsiaTheme="minorEastAsia"/>
+        </w:rPr>
+      </w:pPr>
+      <m:oMathPara>
+        <m:oMath>
+          <m:sSub>
+            <m:sSubPr>
+              <m:ctrlPr>
+                <w:rPr>
+                  <w:rFonts w:ascii="Cambria Math" w:hAnsi="Cambria Math"/>
+                  <w:i/>
+                </w:rPr>
+              </m:ctrlPr>
+            </m:sSubPr>
+            <m:e>
+              <m:r>
+                <w:rPr>
+                  <w:rFonts w:ascii="Cambria Math" w:hAnsi="Cambria Math"/>
+                </w:rPr>
+                <m:t>R</m:t>
+              </m:r>
+            </m:e>
+            <m:sub>
+              <m:r>
+                <w:rPr>
+                  <w:rFonts w:ascii="Cambria Math" w:hAnsi="Cambria Math"/>
+                </w:rPr>
+                <m:t>22</m:t>
+              </m:r>
+            </m:sub>
+          </m:sSub>
+          <m:r>
+            <w:rPr>
+              <w:rFonts w:ascii="Cambria Math" w:hAnsi="Cambria Math"/>
+            </w:rPr>
+            <m:t>=330</m:t>
+          </m:r>
+          <m:r>
+            <m:rPr>
+              <m:sty m:val="p"/>
+            </m:rPr>
+            <w:rPr>
+              <w:rFonts w:ascii="Cambria Math" w:hAnsi="Cambria Math"/>
+            </w:rPr>
+            <m:t>Ω</m:t>
+          </m:r>
+        </m:oMath>
+      </m:oMathPara>
+    </w:p>
+    <w:p>
+      <w:pPr>
+        <w:pBdr>
+          <w:top w:val="single" w:sz="4" w:space="1" w:color="auto"/>
+          <w:left w:val="single" w:sz="4" w:space="4" w:color="auto"/>
+          <w:bottom w:val="single" w:sz="4" w:space="1" w:color="auto"/>
+          <w:right w:val="single" w:sz="4" w:space="4" w:color="auto"/>
+        </w:pBdr>
+        <w:jc w:val="both"/>
+      </w:pPr>
+      <m:oMathPara>
+        <m:oMath>
+          <m:sSub>
+            <m:sSubPr>
+              <m:ctrlPr>
+                <w:rPr>
+                  <w:rFonts w:ascii="Cambria Math" w:hAnsi="Cambria Math"/>
+                  <w:i/>
+                </w:rPr>
+              </m:ctrlPr>
+            </m:sSubPr>
+            <m:e>
+              <m:r>
+                <w:rPr>
+                  <w:rFonts w:ascii="Cambria Math" w:hAnsi="Cambria Math"/>
+                </w:rPr>
+                <m:t>R</m:t>
+              </m:r>
+            </m:e>
+            <m:sub>
+              <m:r>
+                <w:rPr>
+                  <w:rFonts w:ascii="Cambria Math" w:hAnsi="Cambria Math"/>
+                </w:rPr>
+                <m:t>23</m:t>
+              </m:r>
+            </m:sub>
+          </m:sSub>
+          <m:r>
+            <w:rPr>
+              <w:rFonts w:ascii="Cambria Math" w:hAnsi="Cambria Math"/>
+            </w:rPr>
+            <m:t>=1k</m:t>
+          </m:r>
+          <m:r>
+            <m:rPr>
+              <m:sty m:val="p"/>
+            </m:rPr>
+            <w:rPr>
+              <w:rFonts w:ascii="Cambria Math" w:hAnsi="Cambria Math"/>
+            </w:rPr>
+            <m:t>Ω</m:t>
+          </m:r>
+        </m:oMath>
+      </m:oMathPara>
+    </w:p>
+    <w:p>
+      <w:pPr>
+        <w:jc w:val="both"/>
+        <w:rPr>
+          <w:rFonts w:eastAsiaTheme="minorEastAsia"/>
+        </w:rPr>
+      </w:pPr>
+      <w:r>
+        <w:rPr>
+          <w:rFonts w:eastAsiaTheme="minorEastAsia"/>
+        </w:rPr>
+        <w:t xml:space="preserve">Where </w:t>
+      </w:r>
+      <m:oMath>
+        <m:sSub>
+          <m:sSubPr>
+            <m:ctrlPr>
+              <w:rPr>
+                <w:rFonts w:ascii="Cambria Math" w:eastAsiaTheme="minorEastAsia" w:hAnsi="Cambria Math"/>
+                <w:i/>
+              </w:rPr>
+            </m:ctrlPr>
+          </m:sSubPr>
+          <m:e>
+            <m:r>
+              <w:rPr>
+                <w:rFonts w:ascii="Cambria Math" w:eastAsiaTheme="minorEastAsia" w:hAnsi="Cambria Math"/>
+              </w:rPr>
+              <m:t>R</m:t>
+            </m:r>
+          </m:e>
+          <m:sub>
+            <m:r>
+              <w:rPr>
+                <w:rFonts w:ascii="Cambria Math" w:eastAsiaTheme="minorEastAsia" w:hAnsi="Cambria Math"/>
+              </w:rPr>
+              <m:t>22</m:t>
+            </m:r>
+          </m:sub>
+        </m:sSub>
+      </m:oMath>
+      <w:r>
+        <w:rPr>
+          <w:rFonts w:eastAsiaTheme="minorEastAsia"/>
+        </w:rPr>
+        <w:t>//</w:t>
+      </w:r>
+      <m:oMath>
+        <m:sSub>
+          <m:sSubPr>
+            <m:ctrlPr>
+              <w:rPr>
+                <w:rFonts w:ascii="Cambria Math" w:eastAsiaTheme="minorEastAsia" w:hAnsi="Cambria Math"/>
+                <w:i/>
+              </w:rPr>
+            </m:ctrlPr>
+          </m:sSubPr>
+          <m:e>
+            <m:r>
+              <w:rPr>
+                <w:rFonts w:ascii="Cambria Math" w:eastAsiaTheme="minorEastAsia" w:hAnsi="Cambria Math"/>
+              </w:rPr>
+              <m:t>R</m:t>
+            </m:r>
+          </m:e>
+          <m:sub>
+            <m:r>
+              <w:rPr>
+                <w:rFonts w:ascii="Cambria Math" w:eastAsiaTheme="minorEastAsia" w:hAnsi="Cambria Math"/>
+              </w:rPr>
+              <m:t>23</m:t>
+            </m:r>
+          </m:sub>
+        </m:sSub>
+        <m:r>
+          <w:rPr>
+            <w:rFonts w:ascii="Cambria Math" w:hAnsi="Cambria Math"/>
+          </w:rPr>
+          <m:t>≈248.12</m:t>
+        </m:r>
+        <m:r>
+          <m:rPr>
+            <m:sty m:val="p"/>
+          </m:rPr>
+          <w:rPr>
+            <w:rFonts w:ascii="Cambria Math" w:hAnsi="Cambria Math"/>
+          </w:rPr>
+          <m:t>Ω</m:t>
+        </m:r>
+      </m:oMath>
+    </w:p>
+    <w:p>
+      <w:pPr>
+        <w:jc w:val="both"/>
+        <w:rPr>
+          <w:rFonts w:eastAsiaTheme="minorEastAsia"/>
+        </w:rPr>
+      </w:pPr>
+      <w:r>
+        <w:t xml:space="preserve">And basically, that’s it for this circuit since regarding the </w:t>
+      </w:r>
+      <m:oMath>
+        <m:sSub>
+          <m:sSubPr>
+            <m:ctrlPr>
+              <w:rPr>
+                <w:rFonts w:ascii="Cambria Math" w:hAnsi="Cambria Math"/>
+                <w:i/>
+              </w:rPr>
+            </m:ctrlPr>
+          </m:sSubPr>
+          <m:e>
+            <m:r>
+              <w:rPr>
+                <w:rFonts w:ascii="Cambria Math" w:hAnsi="Cambria Math"/>
+              </w:rPr>
+              <m:t>D</m:t>
+            </m:r>
+          </m:e>
+          <m:sub>
+            <m:r>
+              <w:rPr>
+                <w:rFonts w:ascii="Cambria Math" w:hAnsi="Cambria Math"/>
+              </w:rPr>
+              <m:t>2</m:t>
+            </m:r>
+          </m:sub>
+        </m:sSub>
+      </m:oMath>
+      <w:r>
+        <w:rPr>
+          <w:rFonts w:eastAsiaTheme="minorEastAsia"/>
+        </w:rPr>
+        <w:t xml:space="preserve"> Diode, it was proposed simply because it was the Diode that the author had at his disposal and that had the least amount of nominal Current but were at the same time it was enough to properly work in this circuit.</w:t>
+      </w:r>
+    </w:p>
+    <w:p>
+      <w:pPr>
+        <w:jc w:val="both"/>
+      </w:pPr>
+      <w:r>
+        <w:rPr>
+          <w:rFonts w:eastAsiaTheme="minorEastAsia"/>
+        </w:rPr>
+        <w:t xml:space="preserve">However, as an additional note for those who may not know, the </w:t>
+      </w:r>
+      <m:oMath>
+        <m:sSub>
+          <m:sSubPr>
+            <m:ctrlPr>
+              <w:rPr>
+                <w:rFonts w:ascii="Cambria Math" w:eastAsiaTheme="minorEastAsia" w:hAnsi="Cambria Math"/>
+                <w:i/>
+              </w:rPr>
+            </m:ctrlPr>
+          </m:sSubPr>
+          <m:e>
+            <m:r>
+              <w:rPr>
+                <w:rFonts w:ascii="Cambria Math" w:eastAsiaTheme="minorEastAsia" w:hAnsi="Cambria Math"/>
+              </w:rPr>
+              <m:t>D</m:t>
+            </m:r>
+          </m:e>
+          <m:sub>
+            <m:r>
+              <w:rPr>
+                <w:rFonts w:ascii="Cambria Math" w:eastAsiaTheme="minorEastAsia" w:hAnsi="Cambria Math"/>
+              </w:rPr>
+              <m:t>2</m:t>
+            </m:r>
+          </m:sub>
+        </m:sSub>
+      </m:oMath>
+      <w:r>
+        <w:rPr>
+          <w:rFonts w:eastAsiaTheme="minorEastAsia"/>
+        </w:rPr>
+        <w:t xml:space="preserve"> Diode was placed there to work as what is well known as a Flyback Diode.</w:t>
       </w:r>
     </w:p>
     <w:p>
@@ -15939,7 +18455,7 @@
     </w:lvl>
   </w:abstractNum>
   <w:abstractNum w:abstractNumId="4" w15:restartNumberingAfterBreak="0">
-    <w:nsid w:val="73EA2B1E"/>
+    <w:nsid w:val="70C46369"/>
     <w:multiLevelType w:val="hybridMultilevel"/>
     <w:tmpl w:val="BC1AC988"/>
     <w:lvl w:ilvl="0" w:tplc="FFFFFFFF">
@@ -16031,7 +18547,7 @@
     </w:lvl>
   </w:abstractNum>
   <w:abstractNum w:abstractNumId="5" w15:restartNumberingAfterBreak="0">
-    <w:nsid w:val="751D33D6"/>
+    <w:nsid w:val="73EA2B1E"/>
     <w:multiLevelType w:val="hybridMultilevel"/>
     <w:tmpl w:val="BC1AC988"/>
     <w:lvl w:ilvl="0" w:tplc="FFFFFFFF">
@@ -16122,6 +18638,98 @@
       </w:pPr>
     </w:lvl>
   </w:abstractNum>
+  <w:abstractNum w:abstractNumId="6" w15:restartNumberingAfterBreak="0">
+    <w:nsid w:val="751D33D6"/>
+    <w:multiLevelType w:val="hybridMultilevel"/>
+    <w:tmpl w:val="BC1AC988"/>
+    <w:lvl w:ilvl="0" w:tplc="FFFFFFFF">
+      <w:start w:val="1"/>
+      <w:numFmt w:val="decimal"/>
+      <w:lvlText w:val="%1."/>
+      <w:lvlJc w:val="left"/>
+      <w:pPr>
+        <w:ind w:left="720" w:hanging="360"/>
+      </w:pPr>
+      <w:rPr>
+        <w:rFonts w:hint="default"/>
+        <w:b/>
+        <w:color w:val="2F5496" w:themeColor="accent1" w:themeShade="BF"/>
+        <w:sz w:val="32"/>
+      </w:rPr>
+    </w:lvl>
+    <w:lvl w:ilvl="1" w:tplc="FFFFFFFF" w:tentative="1">
+      <w:start w:val="1"/>
+      <w:numFmt w:val="lowerLetter"/>
+      <w:lvlText w:val="%2."/>
+      <w:lvlJc w:val="left"/>
+      <w:pPr>
+        <w:ind w:left="1440" w:hanging="360"/>
+      </w:pPr>
+    </w:lvl>
+    <w:lvl w:ilvl="2" w:tplc="FFFFFFFF" w:tentative="1">
+      <w:start w:val="1"/>
+      <w:numFmt w:val="lowerRoman"/>
+      <w:lvlText w:val="%3."/>
+      <w:lvlJc w:val="right"/>
+      <w:pPr>
+        <w:ind w:left="2160" w:hanging="180"/>
+      </w:pPr>
+    </w:lvl>
+    <w:lvl w:ilvl="3" w:tplc="FFFFFFFF" w:tentative="1">
+      <w:start w:val="1"/>
+      <w:numFmt w:val="decimal"/>
+      <w:lvlText w:val="%4."/>
+      <w:lvlJc w:val="left"/>
+      <w:pPr>
+        <w:ind w:left="2880" w:hanging="360"/>
+      </w:pPr>
+    </w:lvl>
+    <w:lvl w:ilvl="4" w:tplc="FFFFFFFF" w:tentative="1">
+      <w:start w:val="1"/>
+      <w:numFmt w:val="lowerLetter"/>
+      <w:lvlText w:val="%5."/>
+      <w:lvlJc w:val="left"/>
+      <w:pPr>
+        <w:ind w:left="3600" w:hanging="360"/>
+      </w:pPr>
+    </w:lvl>
+    <w:lvl w:ilvl="5" w:tplc="FFFFFFFF" w:tentative="1">
+      <w:start w:val="1"/>
+      <w:numFmt w:val="lowerRoman"/>
+      <w:lvlText w:val="%6."/>
+      <w:lvlJc w:val="right"/>
+      <w:pPr>
+        <w:ind w:left="4320" w:hanging="180"/>
+      </w:pPr>
+    </w:lvl>
+    <w:lvl w:ilvl="6" w:tplc="FFFFFFFF" w:tentative="1">
+      <w:start w:val="1"/>
+      <w:numFmt w:val="decimal"/>
+      <w:lvlText w:val="%7."/>
+      <w:lvlJc w:val="left"/>
+      <w:pPr>
+        <w:ind w:left="5040" w:hanging="360"/>
+      </w:pPr>
+    </w:lvl>
+    <w:lvl w:ilvl="7" w:tplc="FFFFFFFF" w:tentative="1">
+      <w:start w:val="1"/>
+      <w:numFmt w:val="lowerLetter"/>
+      <w:lvlText w:val="%8."/>
+      <w:lvlJc w:val="left"/>
+      <w:pPr>
+        <w:ind w:left="5760" w:hanging="360"/>
+      </w:pPr>
+    </w:lvl>
+    <w:lvl w:ilvl="8" w:tplc="FFFFFFFF" w:tentative="1">
+      <w:start w:val="1"/>
+      <w:numFmt w:val="lowerRoman"/>
+      <w:lvlText w:val="%9."/>
+      <w:lvlJc w:val="right"/>
+      <w:pPr>
+        <w:ind w:left="6480" w:hanging="180"/>
+      </w:pPr>
+    </w:lvl>
+  </w:abstractNum>
   <w:num w:numId="1" w16cid:durableId="986207161">
     <w:abstractNumId w:val="3"/>
   </w:num>
@@ -16132,13 +18740,16 @@
     <w:abstractNumId w:val="0"/>
   </w:num>
   <w:num w:numId="4" w16cid:durableId="1445416841">
-    <w:abstractNumId w:val="4"/>
+    <w:abstractNumId w:val="5"/>
   </w:num>
   <w:num w:numId="5" w16cid:durableId="1267272742">
-    <w:abstractNumId w:val="5"/>
+    <w:abstractNumId w:val="6"/>
   </w:num>
   <w:num w:numId="6" w16cid:durableId="98911148">
     <w:abstractNumId w:val="1"/>
+  </w:num>
+  <w:num w:numId="7" w16cid:durableId="132213850">
+    <w:abstractNumId w:val="4"/>
   </w:num>
 </w:numbering>
 </file>

</xml_diff>